<commit_message>
Tanks WIP in AUT
</commit_message>
<xml_diff>
--- a/CPPLesson13 TanksZombies/LessonPlan 13.docx
+++ b/CPPLesson13 TanksZombies/LessonPlan 13.docx
@@ -317,16 +317,7 @@
     </w:p>
     <w:p>
       <w:r>
-        <w:t>Import</w:t>
-      </w:r>
-      <w:r>
-        <w:t xml:space="preserve"> sprite assets</w:t>
-      </w:r>
-      <w:r>
-        <w:t xml:space="preserve"> </w:t>
-      </w:r>
-      <w:r>
-        <w:t>Open sprite and change the following.</w:t>
+        <w:t>Import sprite assets Open sprite and change the following.</w:t>
       </w:r>
     </w:p>
     <w:p>
@@ -3038,19 +3029,4922 @@
         <w:t>);</w:t>
       </w:r>
     </w:p>
+    <w:p>
+      <w:r>
+        <w:t xml:space="preserve">Create BP version of the tank </w:t>
+      </w:r>
+    </w:p>
+    <w:p>
+      <w:r>
+        <w:t>Select the tank sprite from the sprite</w:t>
+      </w:r>
+    </w:p>
+    <w:p>
+      <w:r>
+        <w:t>Make rotations to match the level</w:t>
+      </w:r>
+    </w:p>
+    <w:p>
+      <w:r>
+        <w:t>Create a BP version of the Turret</w:t>
+      </w:r>
+    </w:p>
+    <w:p>
+      <w:r>
+        <w:t xml:space="preserve">Select the sprite </w:t>
+      </w:r>
+    </w:p>
+    <w:p>
+      <w:r>
+        <w:t xml:space="preserve">Adjust rotation </w:t>
+      </w:r>
+    </w:p>
+    <w:p>
+      <w:r>
+        <w:t xml:space="preserve">Select the </w:t>
+      </w:r>
+      <w:proofErr w:type="spellStart"/>
+      <w:r>
+        <w:t>Turret_BP</w:t>
+      </w:r>
+      <w:proofErr w:type="spellEnd"/>
+      <w:r>
+        <w:t xml:space="preserve"> in the child actor in </w:t>
+      </w:r>
+      <w:proofErr w:type="spellStart"/>
+      <w:r>
+        <w:t>Tank_BP</w:t>
+      </w:r>
+      <w:proofErr w:type="spellEnd"/>
+    </w:p>
+    <w:p>
+      <w:pPr>
+        <w:rPr>
+          <w:noProof/>
+          <w:lang w:eastAsia="en-NZ"/>
+        </w:rPr>
+      </w:pPr>
+      <w:r>
+        <w:rPr>
+          <w:noProof/>
+          <w:lang w:eastAsia="en-NZ"/>
+        </w:rPr>
+        <w:drawing>
+          <wp:inline distT="0" distB="0" distL="0" distR="0" wp14:anchorId="01037FAC" wp14:editId="7A476DD5">
+            <wp:extent cx="2000992" cy="1928081"/>
+            <wp:effectExtent l="0" t="0" r="0" b="0"/>
+            <wp:docPr id="2" name="Picture 2"/>
+            <wp:cNvGraphicFramePr>
+              <a:graphicFrameLocks xmlns:a="http://schemas.openxmlformats.org/drawingml/2006/main" noChangeAspect="1"/>
+            </wp:cNvGraphicFramePr>
+            <a:graphic xmlns:a="http://schemas.openxmlformats.org/drawingml/2006/main">
+              <a:graphicData uri="http://schemas.openxmlformats.org/drawingml/2006/picture">
+                <pic:pic xmlns:pic="http://schemas.openxmlformats.org/drawingml/2006/picture">
+                  <pic:nvPicPr>
+                    <pic:cNvPr id="1" name=""/>
+                    <pic:cNvPicPr/>
+                  </pic:nvPicPr>
+                  <pic:blipFill>
+                    <a:blip r:embed="rId5"/>
+                    <a:stretch>
+                      <a:fillRect/>
+                    </a:stretch>
+                  </pic:blipFill>
+                  <pic:spPr>
+                    <a:xfrm>
+                      <a:off x="0" y="0"/>
+                      <a:ext cx="2007922" cy="1934759"/>
+                    </a:xfrm>
+                    <a:prstGeom prst="rect">
+                      <a:avLst/>
+                    </a:prstGeom>
+                  </pic:spPr>
+                </pic:pic>
+              </a:graphicData>
+            </a:graphic>
+          </wp:inline>
+        </w:drawing>
+      </w:r>
+      <w:r>
+        <w:rPr>
+          <w:noProof/>
+          <w:lang w:eastAsia="en-NZ"/>
+        </w:rPr>
+        <w:t xml:space="preserve"> </w:t>
+      </w:r>
+      <w:r>
+        <w:rPr>
+          <w:noProof/>
+          <w:lang w:eastAsia="en-NZ"/>
+        </w:rPr>
+        <w:drawing>
+          <wp:inline distT="0" distB="0" distL="0" distR="0" wp14:anchorId="184356E2" wp14:editId="5978D438">
+            <wp:extent cx="2386940" cy="1203443"/>
+            <wp:effectExtent l="0" t="0" r="0" b="0"/>
+            <wp:docPr id="3" name="Picture 3"/>
+            <wp:cNvGraphicFramePr>
+              <a:graphicFrameLocks xmlns:a="http://schemas.openxmlformats.org/drawingml/2006/main" noChangeAspect="1"/>
+            </wp:cNvGraphicFramePr>
+            <a:graphic xmlns:a="http://schemas.openxmlformats.org/drawingml/2006/main">
+              <a:graphicData uri="http://schemas.openxmlformats.org/drawingml/2006/picture">
+                <pic:pic xmlns:pic="http://schemas.openxmlformats.org/drawingml/2006/picture">
+                  <pic:nvPicPr>
+                    <pic:cNvPr id="1" name=""/>
+                    <pic:cNvPicPr/>
+                  </pic:nvPicPr>
+                  <pic:blipFill>
+                    <a:blip r:embed="rId6"/>
+                    <a:stretch>
+                      <a:fillRect/>
+                    </a:stretch>
+                  </pic:blipFill>
+                  <pic:spPr>
+                    <a:xfrm>
+                      <a:off x="0" y="0"/>
+                      <a:ext cx="2399814" cy="1209934"/>
+                    </a:xfrm>
+                    <a:prstGeom prst="rect">
+                      <a:avLst/>
+                    </a:prstGeom>
+                  </pic:spPr>
+                </pic:pic>
+              </a:graphicData>
+            </a:graphic>
+          </wp:inline>
+        </w:drawing>
+      </w:r>
+      <w:r>
+        <w:rPr>
+          <w:noProof/>
+          <w:lang w:eastAsia="en-NZ"/>
+        </w:rPr>
+        <w:t xml:space="preserve"> </w:t>
+      </w:r>
+    </w:p>
+    <w:p>
+      <w:r>
+        <w:t>To change the pivot of the turret</w:t>
+      </w:r>
+    </w:p>
+    <w:p>
+      <w:r>
+        <w:t>Open the sprite and select the pivot as follows</w:t>
+      </w:r>
+    </w:p>
+    <w:p>
+      <w:r>
+        <w:rPr>
+          <w:noProof/>
+          <w:lang w:eastAsia="en-NZ"/>
+        </w:rPr>
+        <w:lastRenderedPageBreak/>
+        <w:drawing>
+          <wp:inline distT="0" distB="0" distL="0" distR="0" wp14:anchorId="7DB97310" wp14:editId="12B11602">
+            <wp:extent cx="2033805" cy="2547258"/>
+            <wp:effectExtent l="0" t="0" r="5080" b="5715"/>
+            <wp:docPr id="4" name="Picture 4"/>
+            <wp:cNvGraphicFramePr>
+              <a:graphicFrameLocks xmlns:a="http://schemas.openxmlformats.org/drawingml/2006/main" noChangeAspect="1"/>
+            </wp:cNvGraphicFramePr>
+            <a:graphic xmlns:a="http://schemas.openxmlformats.org/drawingml/2006/main">
+              <a:graphicData uri="http://schemas.openxmlformats.org/drawingml/2006/picture">
+                <pic:pic xmlns:pic="http://schemas.openxmlformats.org/drawingml/2006/picture">
+                  <pic:nvPicPr>
+                    <pic:cNvPr id="1" name=""/>
+                    <pic:cNvPicPr/>
+                  </pic:nvPicPr>
+                  <pic:blipFill>
+                    <a:blip r:embed="rId7"/>
+                    <a:stretch>
+                      <a:fillRect/>
+                    </a:stretch>
+                  </pic:blipFill>
+                  <pic:spPr>
+                    <a:xfrm>
+                      <a:off x="0" y="0"/>
+                      <a:ext cx="2039360" cy="2554216"/>
+                    </a:xfrm>
+                    <a:prstGeom prst="rect">
+                      <a:avLst/>
+                    </a:prstGeom>
+                  </pic:spPr>
+                </pic:pic>
+              </a:graphicData>
+            </a:graphic>
+          </wp:inline>
+        </w:drawing>
+      </w:r>
+    </w:p>
+    <w:p>
+      <w:r>
+        <w:t xml:space="preserve">We need to add camera. Add the following code to </w:t>
+      </w:r>
+      <w:proofErr w:type="spellStart"/>
+      <w:r>
+        <w:rPr>
+          <w:color w:val="FF0000"/>
+        </w:rPr>
+        <w:t>Tank.</w:t>
+      </w:r>
+      <w:r>
+        <w:rPr>
+          <w:color w:val="FF0000"/>
+        </w:rPr>
+        <w:t>h</w:t>
+      </w:r>
+      <w:proofErr w:type="spellEnd"/>
+    </w:p>
+    <w:p>
+      <w:pPr>
+        <w:autoSpaceDE w:val="0"/>
+        <w:autoSpaceDN w:val="0"/>
+        <w:adjustRightInd w:val="0"/>
+        <w:spacing w:after="0" w:line="240" w:lineRule="auto"/>
+        <w:rPr>
+          <w:rFonts w:ascii="Consolas" w:hAnsi="Consolas" w:cs="Consolas"/>
+          <w:color w:val="000000"/>
+          <w:sz w:val="19"/>
+          <w:szCs w:val="19"/>
+        </w:rPr>
+      </w:pPr>
+      <w:r>
+        <w:rPr>
+          <w:rFonts w:ascii="Consolas" w:hAnsi="Consolas" w:cs="Consolas"/>
+          <w:color w:val="000000"/>
+          <w:sz w:val="19"/>
+          <w:szCs w:val="19"/>
+        </w:rPr>
+        <w:tab/>
+      </w:r>
+      <w:proofErr w:type="gramStart"/>
+      <w:r>
+        <w:rPr>
+          <w:rFonts w:ascii="Consolas" w:hAnsi="Consolas" w:cs="Consolas"/>
+          <w:color w:val="6F008A"/>
+          <w:sz w:val="19"/>
+          <w:szCs w:val="19"/>
+        </w:rPr>
+        <w:t>UPROPERTY</w:t>
+      </w:r>
+      <w:r>
+        <w:rPr>
+          <w:rFonts w:ascii="Consolas" w:hAnsi="Consolas" w:cs="Consolas"/>
+          <w:color w:val="000000"/>
+          <w:sz w:val="19"/>
+          <w:szCs w:val="19"/>
+        </w:rPr>
+        <w:t>(</w:t>
+      </w:r>
+      <w:proofErr w:type="spellStart"/>
+      <w:proofErr w:type="gramEnd"/>
+      <w:r>
+        <w:rPr>
+          <w:rFonts w:ascii="Consolas" w:hAnsi="Consolas" w:cs="Consolas"/>
+          <w:color w:val="000000"/>
+          <w:sz w:val="19"/>
+          <w:szCs w:val="19"/>
+        </w:rPr>
+        <w:t>VisibleAnywhere</w:t>
+      </w:r>
+      <w:proofErr w:type="spellEnd"/>
+      <w:r>
+        <w:rPr>
+          <w:rFonts w:ascii="Consolas" w:hAnsi="Consolas" w:cs="Consolas"/>
+          <w:color w:val="000000"/>
+          <w:sz w:val="19"/>
+          <w:szCs w:val="19"/>
+        </w:rPr>
+        <w:t xml:space="preserve">, </w:t>
+      </w:r>
+      <w:proofErr w:type="spellStart"/>
+      <w:r>
+        <w:rPr>
+          <w:rFonts w:ascii="Consolas" w:hAnsi="Consolas" w:cs="Consolas"/>
+          <w:color w:val="000000"/>
+          <w:sz w:val="19"/>
+          <w:szCs w:val="19"/>
+        </w:rPr>
+        <w:t>BlueprintReadOnly</w:t>
+      </w:r>
+      <w:proofErr w:type="spellEnd"/>
+      <w:r>
+        <w:rPr>
+          <w:rFonts w:ascii="Consolas" w:hAnsi="Consolas" w:cs="Consolas"/>
+          <w:color w:val="000000"/>
+          <w:sz w:val="19"/>
+          <w:szCs w:val="19"/>
+        </w:rPr>
+        <w:t xml:space="preserve">, Category = </w:t>
+      </w:r>
+      <w:r>
+        <w:rPr>
+          <w:rFonts w:ascii="Consolas" w:hAnsi="Consolas" w:cs="Consolas"/>
+          <w:color w:val="A31515"/>
+          <w:sz w:val="19"/>
+          <w:szCs w:val="19"/>
+        </w:rPr>
+        <w:t>"Tank"</w:t>
+      </w:r>
+      <w:r>
+        <w:rPr>
+          <w:rFonts w:ascii="Consolas" w:hAnsi="Consolas" w:cs="Consolas"/>
+          <w:color w:val="000000"/>
+          <w:sz w:val="19"/>
+          <w:szCs w:val="19"/>
+        </w:rPr>
+        <w:t>, meta = (</w:t>
+      </w:r>
+      <w:proofErr w:type="spellStart"/>
+      <w:r>
+        <w:rPr>
+          <w:rFonts w:ascii="Consolas" w:hAnsi="Consolas" w:cs="Consolas"/>
+          <w:color w:val="000000"/>
+          <w:sz w:val="19"/>
+          <w:szCs w:val="19"/>
+        </w:rPr>
+        <w:t>AllowPrivateAccess</w:t>
+      </w:r>
+      <w:proofErr w:type="spellEnd"/>
+      <w:r>
+        <w:rPr>
+          <w:rFonts w:ascii="Consolas" w:hAnsi="Consolas" w:cs="Consolas"/>
+          <w:color w:val="000000"/>
+          <w:sz w:val="19"/>
+          <w:szCs w:val="19"/>
+        </w:rPr>
+        <w:t xml:space="preserve"> = </w:t>
+      </w:r>
+      <w:r>
+        <w:rPr>
+          <w:rFonts w:ascii="Consolas" w:hAnsi="Consolas" w:cs="Consolas"/>
+          <w:color w:val="A31515"/>
+          <w:sz w:val="19"/>
+          <w:szCs w:val="19"/>
+        </w:rPr>
+        <w:t>"true"</w:t>
+      </w:r>
+      <w:r>
+        <w:rPr>
+          <w:rFonts w:ascii="Consolas" w:hAnsi="Consolas" w:cs="Consolas"/>
+          <w:color w:val="000000"/>
+          <w:sz w:val="19"/>
+          <w:szCs w:val="19"/>
+        </w:rPr>
+        <w:t>))</w:t>
+      </w:r>
+    </w:p>
+    <w:p>
+      <w:pPr>
+        <w:autoSpaceDE w:val="0"/>
+        <w:autoSpaceDN w:val="0"/>
+        <w:adjustRightInd w:val="0"/>
+        <w:spacing w:after="0" w:line="240" w:lineRule="auto"/>
+        <w:rPr>
+          <w:rFonts w:ascii="Consolas" w:hAnsi="Consolas" w:cs="Consolas"/>
+          <w:color w:val="000000"/>
+          <w:sz w:val="19"/>
+          <w:szCs w:val="19"/>
+        </w:rPr>
+      </w:pPr>
+      <w:r>
+        <w:rPr>
+          <w:rFonts w:ascii="Consolas" w:hAnsi="Consolas" w:cs="Consolas"/>
+          <w:color w:val="000000"/>
+          <w:sz w:val="19"/>
+          <w:szCs w:val="19"/>
+        </w:rPr>
+        <w:tab/>
+      </w:r>
+      <w:r>
+        <w:rPr>
+          <w:rFonts w:ascii="Consolas" w:hAnsi="Consolas" w:cs="Consolas"/>
+          <w:color w:val="000000"/>
+          <w:sz w:val="19"/>
+          <w:szCs w:val="19"/>
+        </w:rPr>
+        <w:tab/>
+      </w:r>
+      <w:proofErr w:type="spellStart"/>
+      <w:r>
+        <w:rPr>
+          <w:rFonts w:ascii="Consolas" w:hAnsi="Consolas" w:cs="Consolas"/>
+          <w:color w:val="2B91AF"/>
+          <w:sz w:val="19"/>
+          <w:szCs w:val="19"/>
+        </w:rPr>
+        <w:t>UCameraComponent</w:t>
+      </w:r>
+      <w:proofErr w:type="spellEnd"/>
+      <w:r>
+        <w:rPr>
+          <w:rFonts w:ascii="Consolas" w:hAnsi="Consolas" w:cs="Consolas"/>
+          <w:color w:val="000000"/>
+          <w:sz w:val="19"/>
+          <w:szCs w:val="19"/>
+        </w:rPr>
+        <w:t xml:space="preserve">* </w:t>
+      </w:r>
+      <w:proofErr w:type="spellStart"/>
+      <w:r>
+        <w:rPr>
+          <w:rFonts w:ascii="Consolas" w:hAnsi="Consolas" w:cs="Consolas"/>
+          <w:color w:val="000000"/>
+          <w:sz w:val="19"/>
+          <w:szCs w:val="19"/>
+        </w:rPr>
+        <w:t>CameraComponent</w:t>
+      </w:r>
+      <w:proofErr w:type="spellEnd"/>
+      <w:r>
+        <w:rPr>
+          <w:rFonts w:ascii="Consolas" w:hAnsi="Consolas" w:cs="Consolas"/>
+          <w:color w:val="000000"/>
+          <w:sz w:val="19"/>
+          <w:szCs w:val="19"/>
+        </w:rPr>
+        <w:t>;</w:t>
+      </w:r>
+    </w:p>
+    <w:p>
+      <w:pPr>
+        <w:autoSpaceDE w:val="0"/>
+        <w:autoSpaceDN w:val="0"/>
+        <w:adjustRightInd w:val="0"/>
+        <w:spacing w:after="0" w:line="240" w:lineRule="auto"/>
+        <w:rPr>
+          <w:rFonts w:ascii="Consolas" w:hAnsi="Consolas" w:cs="Consolas"/>
+          <w:color w:val="000000"/>
+          <w:sz w:val="19"/>
+          <w:szCs w:val="19"/>
+        </w:rPr>
+      </w:pPr>
+    </w:p>
+    <w:p>
+      <w:r>
+        <w:rPr>
+          <w:rFonts w:ascii="Consolas" w:hAnsi="Consolas" w:cs="Consolas"/>
+          <w:color w:val="000000"/>
+          <w:sz w:val="19"/>
+          <w:szCs w:val="19"/>
+        </w:rPr>
+        <w:tab/>
+      </w:r>
+      <w:proofErr w:type="spellStart"/>
+      <w:r>
+        <w:rPr>
+          <w:rFonts w:ascii="Consolas" w:hAnsi="Consolas" w:cs="Consolas"/>
+          <w:color w:val="2B91AF"/>
+          <w:sz w:val="19"/>
+          <w:szCs w:val="19"/>
+        </w:rPr>
+        <w:t>USpringArmComponent</w:t>
+      </w:r>
+      <w:proofErr w:type="spellEnd"/>
+      <w:r>
+        <w:rPr>
+          <w:rFonts w:ascii="Consolas" w:hAnsi="Consolas" w:cs="Consolas"/>
+          <w:color w:val="000000"/>
+          <w:sz w:val="19"/>
+          <w:szCs w:val="19"/>
+        </w:rPr>
+        <w:t xml:space="preserve">* </w:t>
+      </w:r>
+      <w:proofErr w:type="spellStart"/>
+      <w:r>
+        <w:rPr>
+          <w:rFonts w:ascii="Consolas" w:hAnsi="Consolas" w:cs="Consolas"/>
+          <w:color w:val="000000"/>
+          <w:sz w:val="19"/>
+          <w:szCs w:val="19"/>
+        </w:rPr>
+        <w:t>SpringArm</w:t>
+      </w:r>
+      <w:proofErr w:type="spellEnd"/>
+      <w:r>
+        <w:rPr>
+          <w:rFonts w:ascii="Consolas" w:hAnsi="Consolas" w:cs="Consolas"/>
+          <w:color w:val="000000"/>
+          <w:sz w:val="19"/>
+          <w:szCs w:val="19"/>
+        </w:rPr>
+        <w:t>;</w:t>
+      </w:r>
+    </w:p>
+    <w:p>
+      <w:r>
+        <w:t xml:space="preserve">Add the following code to </w:t>
+      </w:r>
+      <w:r>
+        <w:rPr>
+          <w:color w:val="FF0000"/>
+        </w:rPr>
+        <w:t>Tank.cpp</w:t>
+      </w:r>
+    </w:p>
+    <w:p>
+      <w:pPr>
+        <w:autoSpaceDE w:val="0"/>
+        <w:autoSpaceDN w:val="0"/>
+        <w:adjustRightInd w:val="0"/>
+        <w:spacing w:after="0" w:line="240" w:lineRule="auto"/>
+        <w:rPr>
+          <w:rFonts w:ascii="Consolas" w:hAnsi="Consolas" w:cs="Consolas"/>
+          <w:color w:val="000000"/>
+          <w:sz w:val="19"/>
+          <w:szCs w:val="19"/>
+        </w:rPr>
+      </w:pPr>
+      <w:r>
+        <w:rPr>
+          <w:rFonts w:ascii="Consolas" w:hAnsi="Consolas" w:cs="Consolas"/>
+          <w:color w:val="000000"/>
+          <w:sz w:val="19"/>
+          <w:szCs w:val="19"/>
+        </w:rPr>
+        <w:tab/>
+      </w:r>
+      <w:proofErr w:type="spellStart"/>
+      <w:r>
+        <w:rPr>
+          <w:rFonts w:ascii="Consolas" w:hAnsi="Consolas" w:cs="Consolas"/>
+          <w:color w:val="000000"/>
+          <w:sz w:val="19"/>
+          <w:szCs w:val="19"/>
+        </w:rPr>
+        <w:t>SpringArm</w:t>
+      </w:r>
+      <w:proofErr w:type="spellEnd"/>
+      <w:r>
+        <w:rPr>
+          <w:rFonts w:ascii="Consolas" w:hAnsi="Consolas" w:cs="Consolas"/>
+          <w:color w:val="000000"/>
+          <w:sz w:val="19"/>
+          <w:szCs w:val="19"/>
+        </w:rPr>
+        <w:t xml:space="preserve"> = </w:t>
+      </w:r>
+      <w:proofErr w:type="spellStart"/>
+      <w:r>
+        <w:rPr>
+          <w:rFonts w:ascii="Consolas" w:hAnsi="Consolas" w:cs="Consolas"/>
+          <w:color w:val="000000"/>
+          <w:sz w:val="19"/>
+          <w:szCs w:val="19"/>
+        </w:rPr>
+        <w:t>CreateDefaultSubobject</w:t>
+      </w:r>
+      <w:proofErr w:type="spellEnd"/>
+      <w:r>
+        <w:rPr>
+          <w:rFonts w:ascii="Consolas" w:hAnsi="Consolas" w:cs="Consolas"/>
+          <w:color w:val="000000"/>
+          <w:sz w:val="19"/>
+          <w:szCs w:val="19"/>
+        </w:rPr>
+        <w:t>&lt;</w:t>
+      </w:r>
+      <w:proofErr w:type="spellStart"/>
+      <w:r>
+        <w:rPr>
+          <w:rFonts w:ascii="Consolas" w:hAnsi="Consolas" w:cs="Consolas"/>
+          <w:color w:val="2B91AF"/>
+          <w:sz w:val="19"/>
+          <w:szCs w:val="19"/>
+        </w:rPr>
+        <w:t>USpringArmComponent</w:t>
+      </w:r>
+      <w:proofErr w:type="spellEnd"/>
+      <w:r>
+        <w:rPr>
+          <w:rFonts w:ascii="Consolas" w:hAnsi="Consolas" w:cs="Consolas"/>
+          <w:color w:val="000000"/>
+          <w:sz w:val="19"/>
+          <w:szCs w:val="19"/>
+        </w:rPr>
+        <w:t>&gt;(</w:t>
+      </w:r>
+      <w:r>
+        <w:rPr>
+          <w:rFonts w:ascii="Consolas" w:hAnsi="Consolas" w:cs="Consolas"/>
+          <w:color w:val="6F008A"/>
+          <w:sz w:val="19"/>
+          <w:szCs w:val="19"/>
+        </w:rPr>
+        <w:t>TEXT</w:t>
+      </w:r>
+      <w:r>
+        <w:rPr>
+          <w:rFonts w:ascii="Consolas" w:hAnsi="Consolas" w:cs="Consolas"/>
+          <w:color w:val="000000"/>
+          <w:sz w:val="19"/>
+          <w:szCs w:val="19"/>
+        </w:rPr>
+        <w:t>(</w:t>
+      </w:r>
+      <w:r>
+        <w:rPr>
+          <w:rFonts w:ascii="Consolas" w:hAnsi="Consolas" w:cs="Consolas"/>
+          <w:color w:val="A31515"/>
+          <w:sz w:val="19"/>
+          <w:szCs w:val="19"/>
+        </w:rPr>
+        <w:t>"</w:t>
+      </w:r>
+      <w:proofErr w:type="spellStart"/>
+      <w:r>
+        <w:rPr>
+          <w:rFonts w:ascii="Consolas" w:hAnsi="Consolas" w:cs="Consolas"/>
+          <w:color w:val="A31515"/>
+          <w:sz w:val="19"/>
+          <w:szCs w:val="19"/>
+        </w:rPr>
+        <w:t>SpringArm</w:t>
+      </w:r>
+      <w:proofErr w:type="spellEnd"/>
+      <w:r>
+        <w:rPr>
+          <w:rFonts w:ascii="Consolas" w:hAnsi="Consolas" w:cs="Consolas"/>
+          <w:color w:val="A31515"/>
+          <w:sz w:val="19"/>
+          <w:szCs w:val="19"/>
+        </w:rPr>
+        <w:t>"</w:t>
+      </w:r>
+      <w:r>
+        <w:rPr>
+          <w:rFonts w:ascii="Consolas" w:hAnsi="Consolas" w:cs="Consolas"/>
+          <w:color w:val="000000"/>
+          <w:sz w:val="19"/>
+          <w:szCs w:val="19"/>
+        </w:rPr>
+        <w:t>));</w:t>
+      </w:r>
+    </w:p>
+    <w:p>
+      <w:pPr>
+        <w:autoSpaceDE w:val="0"/>
+        <w:autoSpaceDN w:val="0"/>
+        <w:adjustRightInd w:val="0"/>
+        <w:spacing w:after="0" w:line="240" w:lineRule="auto"/>
+        <w:rPr>
+          <w:rFonts w:ascii="Consolas" w:hAnsi="Consolas" w:cs="Consolas"/>
+          <w:color w:val="000000"/>
+          <w:sz w:val="19"/>
+          <w:szCs w:val="19"/>
+        </w:rPr>
+      </w:pPr>
+      <w:r>
+        <w:rPr>
+          <w:rFonts w:ascii="Consolas" w:hAnsi="Consolas" w:cs="Consolas"/>
+          <w:color w:val="000000"/>
+          <w:sz w:val="19"/>
+          <w:szCs w:val="19"/>
+        </w:rPr>
+        <w:tab/>
+      </w:r>
+      <w:proofErr w:type="spellStart"/>
+      <w:r>
+        <w:rPr>
+          <w:rFonts w:ascii="Consolas" w:hAnsi="Consolas" w:cs="Consolas"/>
+          <w:color w:val="000000"/>
+          <w:sz w:val="19"/>
+          <w:szCs w:val="19"/>
+        </w:rPr>
+        <w:t>SpringArm</w:t>
+      </w:r>
+      <w:proofErr w:type="spellEnd"/>
+      <w:r>
+        <w:rPr>
+          <w:rFonts w:ascii="Consolas" w:hAnsi="Consolas" w:cs="Consolas"/>
+          <w:color w:val="000000"/>
+          <w:sz w:val="19"/>
+          <w:szCs w:val="19"/>
+        </w:rPr>
+        <w:t>-&gt;</w:t>
+      </w:r>
+      <w:proofErr w:type="spellStart"/>
+      <w:r>
+        <w:rPr>
+          <w:rFonts w:ascii="Consolas" w:hAnsi="Consolas" w:cs="Consolas"/>
+          <w:color w:val="000000"/>
+          <w:sz w:val="19"/>
+          <w:szCs w:val="19"/>
+        </w:rPr>
+        <w:t>TargetArmLength</w:t>
+      </w:r>
+      <w:proofErr w:type="spellEnd"/>
+      <w:r>
+        <w:rPr>
+          <w:rFonts w:ascii="Consolas" w:hAnsi="Consolas" w:cs="Consolas"/>
+          <w:color w:val="000000"/>
+          <w:sz w:val="19"/>
+          <w:szCs w:val="19"/>
+        </w:rPr>
+        <w:t xml:space="preserve"> = 500.0f;</w:t>
+      </w:r>
+    </w:p>
+    <w:p>
+      <w:pPr>
+        <w:autoSpaceDE w:val="0"/>
+        <w:autoSpaceDN w:val="0"/>
+        <w:adjustRightInd w:val="0"/>
+        <w:spacing w:after="0" w:line="240" w:lineRule="auto"/>
+        <w:rPr>
+          <w:rFonts w:ascii="Consolas" w:hAnsi="Consolas" w:cs="Consolas"/>
+          <w:color w:val="000000"/>
+          <w:sz w:val="19"/>
+          <w:szCs w:val="19"/>
+        </w:rPr>
+      </w:pPr>
+      <w:r>
+        <w:rPr>
+          <w:rFonts w:ascii="Consolas" w:hAnsi="Consolas" w:cs="Consolas"/>
+          <w:color w:val="000000"/>
+          <w:sz w:val="19"/>
+          <w:szCs w:val="19"/>
+        </w:rPr>
+        <w:tab/>
+      </w:r>
+      <w:proofErr w:type="spellStart"/>
+      <w:r>
+        <w:rPr>
+          <w:rFonts w:ascii="Consolas" w:hAnsi="Consolas" w:cs="Consolas"/>
+          <w:color w:val="000000"/>
+          <w:sz w:val="19"/>
+          <w:szCs w:val="19"/>
+        </w:rPr>
+        <w:t>SpringArm</w:t>
+      </w:r>
+      <w:proofErr w:type="spellEnd"/>
+      <w:r>
+        <w:rPr>
+          <w:rFonts w:ascii="Consolas" w:hAnsi="Consolas" w:cs="Consolas"/>
+          <w:color w:val="000000"/>
+          <w:sz w:val="19"/>
+          <w:szCs w:val="19"/>
+        </w:rPr>
+        <w:t>-&gt;</w:t>
+      </w:r>
+      <w:proofErr w:type="spellStart"/>
+      <w:r>
+        <w:rPr>
+          <w:rFonts w:ascii="Consolas" w:hAnsi="Consolas" w:cs="Consolas"/>
+          <w:color w:val="000000"/>
+          <w:sz w:val="19"/>
+          <w:szCs w:val="19"/>
+        </w:rPr>
+        <w:t>bEnableCameraLag</w:t>
+      </w:r>
+      <w:proofErr w:type="spellEnd"/>
+      <w:r>
+        <w:rPr>
+          <w:rFonts w:ascii="Consolas" w:hAnsi="Consolas" w:cs="Consolas"/>
+          <w:color w:val="000000"/>
+          <w:sz w:val="19"/>
+          <w:szCs w:val="19"/>
+        </w:rPr>
+        <w:t xml:space="preserve"> = </w:t>
+      </w:r>
+      <w:r>
+        <w:rPr>
+          <w:rFonts w:ascii="Consolas" w:hAnsi="Consolas" w:cs="Consolas"/>
+          <w:color w:val="0000FF"/>
+          <w:sz w:val="19"/>
+          <w:szCs w:val="19"/>
+        </w:rPr>
+        <w:t>true</w:t>
+      </w:r>
+      <w:r>
+        <w:rPr>
+          <w:rFonts w:ascii="Consolas" w:hAnsi="Consolas" w:cs="Consolas"/>
+          <w:color w:val="000000"/>
+          <w:sz w:val="19"/>
+          <w:szCs w:val="19"/>
+        </w:rPr>
+        <w:t>;</w:t>
+      </w:r>
+    </w:p>
+    <w:p>
+      <w:pPr>
+        <w:autoSpaceDE w:val="0"/>
+        <w:autoSpaceDN w:val="0"/>
+        <w:adjustRightInd w:val="0"/>
+        <w:spacing w:after="0" w:line="240" w:lineRule="auto"/>
+        <w:rPr>
+          <w:rFonts w:ascii="Consolas" w:hAnsi="Consolas" w:cs="Consolas"/>
+          <w:color w:val="000000"/>
+          <w:sz w:val="19"/>
+          <w:szCs w:val="19"/>
+        </w:rPr>
+      </w:pPr>
+      <w:r>
+        <w:rPr>
+          <w:rFonts w:ascii="Consolas" w:hAnsi="Consolas" w:cs="Consolas"/>
+          <w:color w:val="000000"/>
+          <w:sz w:val="19"/>
+          <w:szCs w:val="19"/>
+        </w:rPr>
+        <w:tab/>
+      </w:r>
+      <w:proofErr w:type="spellStart"/>
+      <w:r>
+        <w:rPr>
+          <w:rFonts w:ascii="Consolas" w:hAnsi="Consolas" w:cs="Consolas"/>
+          <w:color w:val="000000"/>
+          <w:sz w:val="19"/>
+          <w:szCs w:val="19"/>
+        </w:rPr>
+        <w:t>SpringArm</w:t>
+      </w:r>
+      <w:proofErr w:type="spellEnd"/>
+      <w:r>
+        <w:rPr>
+          <w:rFonts w:ascii="Consolas" w:hAnsi="Consolas" w:cs="Consolas"/>
+          <w:color w:val="000000"/>
+          <w:sz w:val="19"/>
+          <w:szCs w:val="19"/>
+        </w:rPr>
+        <w:t>-&gt;</w:t>
+      </w:r>
+      <w:proofErr w:type="spellStart"/>
+      <w:r>
+        <w:rPr>
+          <w:rFonts w:ascii="Consolas" w:hAnsi="Consolas" w:cs="Consolas"/>
+          <w:color w:val="000000"/>
+          <w:sz w:val="19"/>
+          <w:szCs w:val="19"/>
+        </w:rPr>
+        <w:t>bEnableCameraRotationLag</w:t>
+      </w:r>
+      <w:proofErr w:type="spellEnd"/>
+      <w:r>
+        <w:rPr>
+          <w:rFonts w:ascii="Consolas" w:hAnsi="Consolas" w:cs="Consolas"/>
+          <w:color w:val="000000"/>
+          <w:sz w:val="19"/>
+          <w:szCs w:val="19"/>
+        </w:rPr>
+        <w:t xml:space="preserve"> = </w:t>
+      </w:r>
+      <w:r>
+        <w:rPr>
+          <w:rFonts w:ascii="Consolas" w:hAnsi="Consolas" w:cs="Consolas"/>
+          <w:color w:val="0000FF"/>
+          <w:sz w:val="19"/>
+          <w:szCs w:val="19"/>
+        </w:rPr>
+        <w:t>false</w:t>
+      </w:r>
+      <w:r>
+        <w:rPr>
+          <w:rFonts w:ascii="Consolas" w:hAnsi="Consolas" w:cs="Consolas"/>
+          <w:color w:val="000000"/>
+          <w:sz w:val="19"/>
+          <w:szCs w:val="19"/>
+        </w:rPr>
+        <w:t>;</w:t>
+      </w:r>
+    </w:p>
+    <w:p>
+      <w:pPr>
+        <w:autoSpaceDE w:val="0"/>
+        <w:autoSpaceDN w:val="0"/>
+        <w:adjustRightInd w:val="0"/>
+        <w:spacing w:after="0" w:line="240" w:lineRule="auto"/>
+        <w:rPr>
+          <w:rFonts w:ascii="Consolas" w:hAnsi="Consolas" w:cs="Consolas"/>
+          <w:color w:val="000000"/>
+          <w:sz w:val="19"/>
+          <w:szCs w:val="19"/>
+        </w:rPr>
+      </w:pPr>
+      <w:r>
+        <w:rPr>
+          <w:rFonts w:ascii="Consolas" w:hAnsi="Consolas" w:cs="Consolas"/>
+          <w:color w:val="000000"/>
+          <w:sz w:val="19"/>
+          <w:szCs w:val="19"/>
+        </w:rPr>
+        <w:tab/>
+      </w:r>
+      <w:proofErr w:type="spellStart"/>
+      <w:r>
+        <w:rPr>
+          <w:rFonts w:ascii="Consolas" w:hAnsi="Consolas" w:cs="Consolas"/>
+          <w:color w:val="000000"/>
+          <w:sz w:val="19"/>
+          <w:szCs w:val="19"/>
+        </w:rPr>
+        <w:t>SpringArm</w:t>
+      </w:r>
+      <w:proofErr w:type="spellEnd"/>
+      <w:r>
+        <w:rPr>
+          <w:rFonts w:ascii="Consolas" w:hAnsi="Consolas" w:cs="Consolas"/>
+          <w:color w:val="000000"/>
+          <w:sz w:val="19"/>
+          <w:szCs w:val="19"/>
+        </w:rPr>
+        <w:t>-&gt;</w:t>
+      </w:r>
+      <w:proofErr w:type="spellStart"/>
+      <w:r>
+        <w:rPr>
+          <w:rFonts w:ascii="Consolas" w:hAnsi="Consolas" w:cs="Consolas"/>
+          <w:color w:val="000000"/>
+          <w:sz w:val="19"/>
+          <w:szCs w:val="19"/>
+        </w:rPr>
+        <w:t>CameraLagSpeed</w:t>
+      </w:r>
+      <w:proofErr w:type="spellEnd"/>
+      <w:r>
+        <w:rPr>
+          <w:rFonts w:ascii="Consolas" w:hAnsi="Consolas" w:cs="Consolas"/>
+          <w:color w:val="000000"/>
+          <w:sz w:val="19"/>
+          <w:szCs w:val="19"/>
+        </w:rPr>
+        <w:t xml:space="preserve"> = 2.0f;</w:t>
+      </w:r>
+    </w:p>
+    <w:p>
+      <w:pPr>
+        <w:autoSpaceDE w:val="0"/>
+        <w:autoSpaceDN w:val="0"/>
+        <w:adjustRightInd w:val="0"/>
+        <w:spacing w:after="0" w:line="240" w:lineRule="auto"/>
+        <w:rPr>
+          <w:rFonts w:ascii="Consolas" w:hAnsi="Consolas" w:cs="Consolas"/>
+          <w:color w:val="000000"/>
+          <w:sz w:val="19"/>
+          <w:szCs w:val="19"/>
+        </w:rPr>
+      </w:pPr>
+      <w:r>
+        <w:rPr>
+          <w:rFonts w:ascii="Consolas" w:hAnsi="Consolas" w:cs="Consolas"/>
+          <w:color w:val="000000"/>
+          <w:sz w:val="19"/>
+          <w:szCs w:val="19"/>
+        </w:rPr>
+        <w:tab/>
+      </w:r>
+      <w:proofErr w:type="spellStart"/>
+      <w:r>
+        <w:rPr>
+          <w:rFonts w:ascii="Consolas" w:hAnsi="Consolas" w:cs="Consolas"/>
+          <w:color w:val="000000"/>
+          <w:sz w:val="19"/>
+          <w:szCs w:val="19"/>
+        </w:rPr>
+        <w:t>SpringArm</w:t>
+      </w:r>
+      <w:proofErr w:type="spellEnd"/>
+      <w:r>
+        <w:rPr>
+          <w:rFonts w:ascii="Consolas" w:hAnsi="Consolas" w:cs="Consolas"/>
+          <w:color w:val="000000"/>
+          <w:sz w:val="19"/>
+          <w:szCs w:val="19"/>
+        </w:rPr>
+        <w:t>-&gt;</w:t>
+      </w:r>
+      <w:proofErr w:type="spellStart"/>
+      <w:r>
+        <w:rPr>
+          <w:rFonts w:ascii="Consolas" w:hAnsi="Consolas" w:cs="Consolas"/>
+          <w:color w:val="000000"/>
+          <w:sz w:val="19"/>
+          <w:szCs w:val="19"/>
+        </w:rPr>
+        <w:t>bDoCollisionTest</w:t>
+      </w:r>
+      <w:proofErr w:type="spellEnd"/>
+      <w:r>
+        <w:rPr>
+          <w:rFonts w:ascii="Consolas" w:hAnsi="Consolas" w:cs="Consolas"/>
+          <w:color w:val="000000"/>
+          <w:sz w:val="19"/>
+          <w:szCs w:val="19"/>
+        </w:rPr>
+        <w:t xml:space="preserve"> = </w:t>
+      </w:r>
+      <w:r>
+        <w:rPr>
+          <w:rFonts w:ascii="Consolas" w:hAnsi="Consolas" w:cs="Consolas"/>
+          <w:color w:val="0000FF"/>
+          <w:sz w:val="19"/>
+          <w:szCs w:val="19"/>
+        </w:rPr>
+        <w:t>false</w:t>
+      </w:r>
+      <w:r>
+        <w:rPr>
+          <w:rFonts w:ascii="Consolas" w:hAnsi="Consolas" w:cs="Consolas"/>
+          <w:color w:val="000000"/>
+          <w:sz w:val="19"/>
+          <w:szCs w:val="19"/>
+        </w:rPr>
+        <w:t>;</w:t>
+      </w:r>
+    </w:p>
+    <w:p>
+      <w:pPr>
+        <w:autoSpaceDE w:val="0"/>
+        <w:autoSpaceDN w:val="0"/>
+        <w:adjustRightInd w:val="0"/>
+        <w:spacing w:after="0" w:line="240" w:lineRule="auto"/>
+        <w:rPr>
+          <w:rFonts w:ascii="Consolas" w:hAnsi="Consolas" w:cs="Consolas"/>
+          <w:color w:val="000000"/>
+          <w:sz w:val="19"/>
+          <w:szCs w:val="19"/>
+        </w:rPr>
+      </w:pPr>
+      <w:r>
+        <w:rPr>
+          <w:rFonts w:ascii="Consolas" w:hAnsi="Consolas" w:cs="Consolas"/>
+          <w:color w:val="000000"/>
+          <w:sz w:val="19"/>
+          <w:szCs w:val="19"/>
+        </w:rPr>
+        <w:tab/>
+      </w:r>
+      <w:proofErr w:type="spellStart"/>
+      <w:r>
+        <w:rPr>
+          <w:rFonts w:ascii="Consolas" w:hAnsi="Consolas" w:cs="Consolas"/>
+          <w:color w:val="000000"/>
+          <w:sz w:val="19"/>
+          <w:szCs w:val="19"/>
+        </w:rPr>
+        <w:t>SpringArm</w:t>
+      </w:r>
+      <w:proofErr w:type="spellEnd"/>
+      <w:r>
+        <w:rPr>
+          <w:rFonts w:ascii="Consolas" w:hAnsi="Consolas" w:cs="Consolas"/>
+          <w:color w:val="000000"/>
+          <w:sz w:val="19"/>
+          <w:szCs w:val="19"/>
+        </w:rPr>
+        <w:t>-&gt;</w:t>
+      </w:r>
+      <w:proofErr w:type="spellStart"/>
+      <w:r>
+        <w:rPr>
+          <w:rFonts w:ascii="Consolas" w:hAnsi="Consolas" w:cs="Consolas"/>
+          <w:color w:val="000000"/>
+          <w:sz w:val="19"/>
+          <w:szCs w:val="19"/>
+        </w:rPr>
+        <w:t>bUsePawnControlRotation</w:t>
+      </w:r>
+      <w:proofErr w:type="spellEnd"/>
+      <w:r>
+        <w:rPr>
+          <w:rFonts w:ascii="Consolas" w:hAnsi="Consolas" w:cs="Consolas"/>
+          <w:color w:val="000000"/>
+          <w:sz w:val="19"/>
+          <w:szCs w:val="19"/>
+        </w:rPr>
+        <w:t xml:space="preserve"> = </w:t>
+      </w:r>
+      <w:r>
+        <w:rPr>
+          <w:rFonts w:ascii="Consolas" w:hAnsi="Consolas" w:cs="Consolas"/>
+          <w:color w:val="0000FF"/>
+          <w:sz w:val="19"/>
+          <w:szCs w:val="19"/>
+        </w:rPr>
+        <w:t>false</w:t>
+      </w:r>
+      <w:r>
+        <w:rPr>
+          <w:rFonts w:ascii="Consolas" w:hAnsi="Consolas" w:cs="Consolas"/>
+          <w:color w:val="000000"/>
+          <w:sz w:val="19"/>
+          <w:szCs w:val="19"/>
+        </w:rPr>
+        <w:t>;</w:t>
+      </w:r>
+    </w:p>
+    <w:p>
+      <w:pPr>
+        <w:autoSpaceDE w:val="0"/>
+        <w:autoSpaceDN w:val="0"/>
+        <w:adjustRightInd w:val="0"/>
+        <w:spacing w:after="0" w:line="240" w:lineRule="auto"/>
+        <w:rPr>
+          <w:rFonts w:ascii="Consolas" w:hAnsi="Consolas" w:cs="Consolas"/>
+          <w:color w:val="000000"/>
+          <w:sz w:val="19"/>
+          <w:szCs w:val="19"/>
+        </w:rPr>
+      </w:pPr>
+      <w:r>
+        <w:rPr>
+          <w:rFonts w:ascii="Consolas" w:hAnsi="Consolas" w:cs="Consolas"/>
+          <w:color w:val="000000"/>
+          <w:sz w:val="19"/>
+          <w:szCs w:val="19"/>
+        </w:rPr>
+        <w:tab/>
+      </w:r>
+      <w:proofErr w:type="spellStart"/>
+      <w:r>
+        <w:rPr>
+          <w:rFonts w:ascii="Consolas" w:hAnsi="Consolas" w:cs="Consolas"/>
+          <w:color w:val="000000"/>
+          <w:sz w:val="19"/>
+          <w:szCs w:val="19"/>
+        </w:rPr>
+        <w:t>SpringArm</w:t>
+      </w:r>
+      <w:proofErr w:type="spellEnd"/>
+      <w:r>
+        <w:rPr>
+          <w:rFonts w:ascii="Consolas" w:hAnsi="Consolas" w:cs="Consolas"/>
+          <w:color w:val="000000"/>
+          <w:sz w:val="19"/>
+          <w:szCs w:val="19"/>
+        </w:rPr>
+        <w:t>-&gt;</w:t>
+      </w:r>
+      <w:proofErr w:type="spellStart"/>
+      <w:r>
+        <w:rPr>
+          <w:rFonts w:ascii="Consolas" w:hAnsi="Consolas" w:cs="Consolas"/>
+          <w:color w:val="000000"/>
+          <w:sz w:val="19"/>
+          <w:szCs w:val="19"/>
+        </w:rPr>
+        <w:t>AttachTo</w:t>
+      </w:r>
+      <w:proofErr w:type="spellEnd"/>
+      <w:r>
+        <w:rPr>
+          <w:rFonts w:ascii="Consolas" w:hAnsi="Consolas" w:cs="Consolas"/>
+          <w:color w:val="000000"/>
+          <w:sz w:val="19"/>
+          <w:szCs w:val="19"/>
+        </w:rPr>
+        <w:t>(</w:t>
+      </w:r>
+      <w:proofErr w:type="spellStart"/>
+      <w:r>
+        <w:rPr>
+          <w:rFonts w:ascii="Consolas" w:hAnsi="Consolas" w:cs="Consolas"/>
+          <w:color w:val="000000"/>
+          <w:sz w:val="19"/>
+          <w:szCs w:val="19"/>
+        </w:rPr>
+        <w:t>RootComponent</w:t>
+      </w:r>
+      <w:proofErr w:type="spellEnd"/>
+      <w:r>
+        <w:rPr>
+          <w:rFonts w:ascii="Consolas" w:hAnsi="Consolas" w:cs="Consolas"/>
+          <w:color w:val="000000"/>
+          <w:sz w:val="19"/>
+          <w:szCs w:val="19"/>
+        </w:rPr>
+        <w:t>);</w:t>
+      </w:r>
+    </w:p>
+    <w:p>
+      <w:pPr>
+        <w:autoSpaceDE w:val="0"/>
+        <w:autoSpaceDN w:val="0"/>
+        <w:adjustRightInd w:val="0"/>
+        <w:spacing w:after="0" w:line="240" w:lineRule="auto"/>
+        <w:rPr>
+          <w:rFonts w:ascii="Consolas" w:hAnsi="Consolas" w:cs="Consolas"/>
+          <w:color w:val="000000"/>
+          <w:sz w:val="19"/>
+          <w:szCs w:val="19"/>
+        </w:rPr>
+      </w:pPr>
+      <w:r>
+        <w:rPr>
+          <w:rFonts w:ascii="Consolas" w:hAnsi="Consolas" w:cs="Consolas"/>
+          <w:color w:val="000000"/>
+          <w:sz w:val="19"/>
+          <w:szCs w:val="19"/>
+        </w:rPr>
+        <w:tab/>
+      </w:r>
+      <w:proofErr w:type="spellStart"/>
+      <w:r>
+        <w:rPr>
+          <w:rFonts w:ascii="Consolas" w:hAnsi="Consolas" w:cs="Consolas"/>
+          <w:color w:val="000000"/>
+          <w:sz w:val="19"/>
+          <w:szCs w:val="19"/>
+        </w:rPr>
+        <w:t>SpringArm</w:t>
+      </w:r>
+      <w:proofErr w:type="spellEnd"/>
+      <w:r>
+        <w:rPr>
+          <w:rFonts w:ascii="Consolas" w:hAnsi="Consolas" w:cs="Consolas"/>
+          <w:color w:val="000000"/>
+          <w:sz w:val="19"/>
+          <w:szCs w:val="19"/>
+        </w:rPr>
+        <w:t>-&gt;</w:t>
+      </w:r>
+      <w:proofErr w:type="spellStart"/>
+      <w:proofErr w:type="gramStart"/>
+      <w:r>
+        <w:rPr>
+          <w:rFonts w:ascii="Consolas" w:hAnsi="Consolas" w:cs="Consolas"/>
+          <w:color w:val="000000"/>
+          <w:sz w:val="19"/>
+          <w:szCs w:val="19"/>
+        </w:rPr>
+        <w:t>SetWorldRotation</w:t>
+      </w:r>
+      <w:proofErr w:type="spellEnd"/>
+      <w:r>
+        <w:rPr>
+          <w:rFonts w:ascii="Consolas" w:hAnsi="Consolas" w:cs="Consolas"/>
+          <w:color w:val="000000"/>
+          <w:sz w:val="19"/>
+          <w:szCs w:val="19"/>
+        </w:rPr>
+        <w:t>(</w:t>
+      </w:r>
+      <w:proofErr w:type="spellStart"/>
+      <w:proofErr w:type="gramEnd"/>
+      <w:r>
+        <w:rPr>
+          <w:rFonts w:ascii="Consolas" w:hAnsi="Consolas" w:cs="Consolas"/>
+          <w:color w:val="2B91AF"/>
+          <w:sz w:val="19"/>
+          <w:szCs w:val="19"/>
+        </w:rPr>
+        <w:t>FRotator</w:t>
+      </w:r>
+      <w:proofErr w:type="spellEnd"/>
+      <w:r>
+        <w:rPr>
+          <w:rFonts w:ascii="Consolas" w:hAnsi="Consolas" w:cs="Consolas"/>
+          <w:color w:val="000000"/>
+          <w:sz w:val="19"/>
+          <w:szCs w:val="19"/>
+        </w:rPr>
+        <w:t>(-90.0f, 0.0f, 0.0f));</w:t>
+      </w:r>
+    </w:p>
+    <w:p>
+      <w:pPr>
+        <w:autoSpaceDE w:val="0"/>
+        <w:autoSpaceDN w:val="0"/>
+        <w:adjustRightInd w:val="0"/>
+        <w:spacing w:after="0" w:line="240" w:lineRule="auto"/>
+        <w:rPr>
+          <w:rFonts w:ascii="Consolas" w:hAnsi="Consolas" w:cs="Consolas"/>
+          <w:color w:val="000000"/>
+          <w:sz w:val="19"/>
+          <w:szCs w:val="19"/>
+        </w:rPr>
+      </w:pPr>
+    </w:p>
+    <w:p>
+      <w:pPr>
+        <w:autoSpaceDE w:val="0"/>
+        <w:autoSpaceDN w:val="0"/>
+        <w:adjustRightInd w:val="0"/>
+        <w:spacing w:after="0" w:line="240" w:lineRule="auto"/>
+        <w:rPr>
+          <w:rFonts w:ascii="Consolas" w:hAnsi="Consolas" w:cs="Consolas"/>
+          <w:color w:val="000000"/>
+          <w:sz w:val="19"/>
+          <w:szCs w:val="19"/>
+        </w:rPr>
+      </w:pPr>
+      <w:r>
+        <w:rPr>
+          <w:rFonts w:ascii="Consolas" w:hAnsi="Consolas" w:cs="Consolas"/>
+          <w:color w:val="000000"/>
+          <w:sz w:val="19"/>
+          <w:szCs w:val="19"/>
+        </w:rPr>
+        <w:tab/>
+      </w:r>
+      <w:proofErr w:type="spellStart"/>
+      <w:r>
+        <w:rPr>
+          <w:rFonts w:ascii="Consolas" w:hAnsi="Consolas" w:cs="Consolas"/>
+          <w:color w:val="000000"/>
+          <w:sz w:val="19"/>
+          <w:szCs w:val="19"/>
+        </w:rPr>
+        <w:t>CameraComponent</w:t>
+      </w:r>
+      <w:proofErr w:type="spellEnd"/>
+      <w:r>
+        <w:rPr>
+          <w:rFonts w:ascii="Consolas" w:hAnsi="Consolas" w:cs="Consolas"/>
+          <w:color w:val="000000"/>
+          <w:sz w:val="19"/>
+          <w:szCs w:val="19"/>
+        </w:rPr>
+        <w:t xml:space="preserve"> = </w:t>
+      </w:r>
+      <w:proofErr w:type="spellStart"/>
+      <w:r>
+        <w:rPr>
+          <w:rFonts w:ascii="Consolas" w:hAnsi="Consolas" w:cs="Consolas"/>
+          <w:color w:val="000000"/>
+          <w:sz w:val="19"/>
+          <w:szCs w:val="19"/>
+        </w:rPr>
+        <w:t>CreateDefaultSubobject</w:t>
+      </w:r>
+      <w:proofErr w:type="spellEnd"/>
+      <w:r>
+        <w:rPr>
+          <w:rFonts w:ascii="Consolas" w:hAnsi="Consolas" w:cs="Consolas"/>
+          <w:color w:val="000000"/>
+          <w:sz w:val="19"/>
+          <w:szCs w:val="19"/>
+        </w:rPr>
+        <w:t xml:space="preserve">&lt; </w:t>
+      </w:r>
+      <w:proofErr w:type="spellStart"/>
+      <w:r>
+        <w:rPr>
+          <w:rFonts w:ascii="Consolas" w:hAnsi="Consolas" w:cs="Consolas"/>
+          <w:color w:val="2B91AF"/>
+          <w:sz w:val="19"/>
+          <w:szCs w:val="19"/>
+        </w:rPr>
+        <w:t>UCameraComponent</w:t>
+      </w:r>
+      <w:proofErr w:type="spellEnd"/>
+      <w:r>
+        <w:rPr>
+          <w:rFonts w:ascii="Consolas" w:hAnsi="Consolas" w:cs="Consolas"/>
+          <w:color w:val="000000"/>
+          <w:sz w:val="19"/>
+          <w:szCs w:val="19"/>
+        </w:rPr>
+        <w:t>&gt;(</w:t>
+      </w:r>
+      <w:r>
+        <w:rPr>
+          <w:rFonts w:ascii="Consolas" w:hAnsi="Consolas" w:cs="Consolas"/>
+          <w:color w:val="6F008A"/>
+          <w:sz w:val="19"/>
+          <w:szCs w:val="19"/>
+        </w:rPr>
+        <w:t>TEXT</w:t>
+      </w:r>
+      <w:r>
+        <w:rPr>
+          <w:rFonts w:ascii="Consolas" w:hAnsi="Consolas" w:cs="Consolas"/>
+          <w:color w:val="000000"/>
+          <w:sz w:val="19"/>
+          <w:szCs w:val="19"/>
+        </w:rPr>
+        <w:t>(</w:t>
+      </w:r>
+      <w:r>
+        <w:rPr>
+          <w:rFonts w:ascii="Consolas" w:hAnsi="Consolas" w:cs="Consolas"/>
+          <w:color w:val="A31515"/>
+          <w:sz w:val="19"/>
+          <w:szCs w:val="19"/>
+        </w:rPr>
+        <w:t>"</w:t>
+      </w:r>
+      <w:proofErr w:type="spellStart"/>
+      <w:r>
+        <w:rPr>
+          <w:rFonts w:ascii="Consolas" w:hAnsi="Consolas" w:cs="Consolas"/>
+          <w:color w:val="A31515"/>
+          <w:sz w:val="19"/>
+          <w:szCs w:val="19"/>
+        </w:rPr>
+        <w:t>CameraComponent</w:t>
+      </w:r>
+      <w:proofErr w:type="spellEnd"/>
+      <w:r>
+        <w:rPr>
+          <w:rFonts w:ascii="Consolas" w:hAnsi="Consolas" w:cs="Consolas"/>
+          <w:color w:val="A31515"/>
+          <w:sz w:val="19"/>
+          <w:szCs w:val="19"/>
+        </w:rPr>
+        <w:t>"</w:t>
+      </w:r>
+      <w:r>
+        <w:rPr>
+          <w:rFonts w:ascii="Consolas" w:hAnsi="Consolas" w:cs="Consolas"/>
+          <w:color w:val="000000"/>
+          <w:sz w:val="19"/>
+          <w:szCs w:val="19"/>
+        </w:rPr>
+        <w:t>));</w:t>
+      </w:r>
+    </w:p>
+    <w:p>
+      <w:pPr>
+        <w:autoSpaceDE w:val="0"/>
+        <w:autoSpaceDN w:val="0"/>
+        <w:adjustRightInd w:val="0"/>
+        <w:spacing w:after="0" w:line="240" w:lineRule="auto"/>
+        <w:rPr>
+          <w:rFonts w:ascii="Consolas" w:hAnsi="Consolas" w:cs="Consolas"/>
+          <w:color w:val="000000"/>
+          <w:sz w:val="19"/>
+          <w:szCs w:val="19"/>
+        </w:rPr>
+      </w:pPr>
+      <w:r>
+        <w:rPr>
+          <w:rFonts w:ascii="Consolas" w:hAnsi="Consolas" w:cs="Consolas"/>
+          <w:color w:val="000000"/>
+          <w:sz w:val="19"/>
+          <w:szCs w:val="19"/>
+        </w:rPr>
+        <w:tab/>
+      </w:r>
+      <w:proofErr w:type="spellStart"/>
+      <w:r>
+        <w:rPr>
+          <w:rFonts w:ascii="Consolas" w:hAnsi="Consolas" w:cs="Consolas"/>
+          <w:color w:val="000000"/>
+          <w:sz w:val="19"/>
+          <w:szCs w:val="19"/>
+        </w:rPr>
+        <w:t>CameraComponent</w:t>
+      </w:r>
+      <w:proofErr w:type="spellEnd"/>
+      <w:r>
+        <w:rPr>
+          <w:rFonts w:ascii="Consolas" w:hAnsi="Consolas" w:cs="Consolas"/>
+          <w:color w:val="000000"/>
+          <w:sz w:val="19"/>
+          <w:szCs w:val="19"/>
+        </w:rPr>
+        <w:t>-&gt;</w:t>
+      </w:r>
+      <w:proofErr w:type="spellStart"/>
+      <w:r>
+        <w:rPr>
+          <w:rFonts w:ascii="Consolas" w:hAnsi="Consolas" w:cs="Consolas"/>
+          <w:color w:val="000000"/>
+          <w:sz w:val="19"/>
+          <w:szCs w:val="19"/>
+        </w:rPr>
+        <w:t>bUsePawnControlRotation</w:t>
+      </w:r>
+      <w:proofErr w:type="spellEnd"/>
+      <w:r>
+        <w:rPr>
+          <w:rFonts w:ascii="Consolas" w:hAnsi="Consolas" w:cs="Consolas"/>
+          <w:color w:val="000000"/>
+          <w:sz w:val="19"/>
+          <w:szCs w:val="19"/>
+        </w:rPr>
+        <w:t xml:space="preserve"> = </w:t>
+      </w:r>
+      <w:r>
+        <w:rPr>
+          <w:rFonts w:ascii="Consolas" w:hAnsi="Consolas" w:cs="Consolas"/>
+          <w:color w:val="0000FF"/>
+          <w:sz w:val="19"/>
+          <w:szCs w:val="19"/>
+        </w:rPr>
+        <w:t>false</w:t>
+      </w:r>
+      <w:r>
+        <w:rPr>
+          <w:rFonts w:ascii="Consolas" w:hAnsi="Consolas" w:cs="Consolas"/>
+          <w:color w:val="000000"/>
+          <w:sz w:val="19"/>
+          <w:szCs w:val="19"/>
+        </w:rPr>
+        <w:t>;</w:t>
+      </w:r>
+    </w:p>
+    <w:p>
+      <w:pPr>
+        <w:autoSpaceDE w:val="0"/>
+        <w:autoSpaceDN w:val="0"/>
+        <w:adjustRightInd w:val="0"/>
+        <w:spacing w:after="0" w:line="240" w:lineRule="auto"/>
+        <w:rPr>
+          <w:rFonts w:ascii="Consolas" w:hAnsi="Consolas" w:cs="Consolas"/>
+          <w:color w:val="000000"/>
+          <w:sz w:val="19"/>
+          <w:szCs w:val="19"/>
+        </w:rPr>
+      </w:pPr>
+      <w:r>
+        <w:rPr>
+          <w:rFonts w:ascii="Consolas" w:hAnsi="Consolas" w:cs="Consolas"/>
+          <w:color w:val="000000"/>
+          <w:sz w:val="19"/>
+          <w:szCs w:val="19"/>
+        </w:rPr>
+        <w:tab/>
+        <w:t>CameraComponent-&gt;AttachTo(</w:t>
+      </w:r>
+      <w:proofErr w:type="gramStart"/>
+      <w:r>
+        <w:rPr>
+          <w:rFonts w:ascii="Consolas" w:hAnsi="Consolas" w:cs="Consolas"/>
+          <w:color w:val="000000"/>
+          <w:sz w:val="19"/>
+          <w:szCs w:val="19"/>
+        </w:rPr>
+        <w:t>SpringArm,</w:t>
+      </w:r>
+      <w:r>
+        <w:rPr>
+          <w:rFonts w:ascii="Consolas" w:hAnsi="Consolas" w:cs="Consolas"/>
+          <w:color w:val="2B91AF"/>
+          <w:sz w:val="19"/>
+          <w:szCs w:val="19"/>
+        </w:rPr>
+        <w:t>USpringArmComponent</w:t>
+      </w:r>
+      <w:r>
+        <w:rPr>
+          <w:rFonts w:ascii="Consolas" w:hAnsi="Consolas" w:cs="Consolas"/>
+          <w:color w:val="000000"/>
+          <w:sz w:val="19"/>
+          <w:szCs w:val="19"/>
+        </w:rPr>
+        <w:t>::</w:t>
+      </w:r>
+      <w:proofErr w:type="gramEnd"/>
+      <w:r>
+        <w:rPr>
+          <w:rFonts w:ascii="Consolas" w:hAnsi="Consolas" w:cs="Consolas"/>
+          <w:color w:val="000000"/>
+          <w:sz w:val="19"/>
+          <w:szCs w:val="19"/>
+        </w:rPr>
+        <w:t>SocketName);</w:t>
+      </w:r>
+    </w:p>
+    <w:p>
+      <w:pPr>
+        <w:autoSpaceDE w:val="0"/>
+        <w:autoSpaceDN w:val="0"/>
+        <w:adjustRightInd w:val="0"/>
+        <w:spacing w:after="0" w:line="240" w:lineRule="auto"/>
+        <w:rPr>
+          <w:rFonts w:ascii="Consolas" w:hAnsi="Consolas" w:cs="Consolas"/>
+          <w:color w:val="000000"/>
+          <w:sz w:val="19"/>
+          <w:szCs w:val="19"/>
+        </w:rPr>
+      </w:pPr>
+      <w:r>
+        <w:rPr>
+          <w:rFonts w:ascii="Consolas" w:hAnsi="Consolas" w:cs="Consolas"/>
+          <w:color w:val="000000"/>
+          <w:sz w:val="19"/>
+          <w:szCs w:val="19"/>
+        </w:rPr>
+        <w:tab/>
+      </w:r>
+      <w:proofErr w:type="spellStart"/>
+      <w:r>
+        <w:rPr>
+          <w:rFonts w:ascii="Consolas" w:hAnsi="Consolas" w:cs="Consolas"/>
+          <w:color w:val="000000"/>
+          <w:sz w:val="19"/>
+          <w:szCs w:val="19"/>
+        </w:rPr>
+        <w:t>CameraComponent</w:t>
+      </w:r>
+      <w:proofErr w:type="spellEnd"/>
+      <w:r>
+        <w:rPr>
+          <w:rFonts w:ascii="Consolas" w:hAnsi="Consolas" w:cs="Consolas"/>
+          <w:color w:val="000000"/>
+          <w:sz w:val="19"/>
+          <w:szCs w:val="19"/>
+        </w:rPr>
+        <w:t>-&gt;</w:t>
+      </w:r>
+      <w:proofErr w:type="spellStart"/>
+      <w:r>
+        <w:rPr>
+          <w:rFonts w:ascii="Consolas" w:hAnsi="Consolas" w:cs="Consolas"/>
+          <w:color w:val="000000"/>
+          <w:sz w:val="19"/>
+          <w:szCs w:val="19"/>
+        </w:rPr>
+        <w:t>ProjectionMode</w:t>
+      </w:r>
+      <w:proofErr w:type="spellEnd"/>
+      <w:r>
+        <w:rPr>
+          <w:rFonts w:ascii="Consolas" w:hAnsi="Consolas" w:cs="Consolas"/>
+          <w:color w:val="000000"/>
+          <w:sz w:val="19"/>
+          <w:szCs w:val="19"/>
+        </w:rPr>
+        <w:t xml:space="preserve"> </w:t>
+      </w:r>
+      <w:r>
+        <w:rPr>
+          <w:rFonts w:ascii="Consolas" w:hAnsi="Consolas" w:cs="Consolas"/>
+          <w:color w:val="008080"/>
+          <w:sz w:val="19"/>
+          <w:szCs w:val="19"/>
+        </w:rPr>
+        <w:t>=</w:t>
+      </w:r>
+      <w:r>
+        <w:rPr>
+          <w:rFonts w:ascii="Consolas" w:hAnsi="Consolas" w:cs="Consolas"/>
+          <w:color w:val="000000"/>
+          <w:sz w:val="19"/>
+          <w:szCs w:val="19"/>
+        </w:rPr>
+        <w:t xml:space="preserve"> </w:t>
+      </w:r>
+      <w:proofErr w:type="spellStart"/>
+      <w:proofErr w:type="gramStart"/>
+      <w:r>
+        <w:rPr>
+          <w:rFonts w:ascii="Consolas" w:hAnsi="Consolas" w:cs="Consolas"/>
+          <w:color w:val="000000"/>
+          <w:sz w:val="19"/>
+          <w:szCs w:val="19"/>
+        </w:rPr>
+        <w:t>ECameraProjectionMode</w:t>
+      </w:r>
+      <w:proofErr w:type="spellEnd"/>
+      <w:r>
+        <w:rPr>
+          <w:rFonts w:ascii="Consolas" w:hAnsi="Consolas" w:cs="Consolas"/>
+          <w:color w:val="000000"/>
+          <w:sz w:val="19"/>
+          <w:szCs w:val="19"/>
+        </w:rPr>
+        <w:t>::</w:t>
+      </w:r>
+      <w:proofErr w:type="gramEnd"/>
+      <w:r>
+        <w:rPr>
+          <w:rFonts w:ascii="Consolas" w:hAnsi="Consolas" w:cs="Consolas"/>
+          <w:color w:val="2F4F4F"/>
+          <w:sz w:val="19"/>
+          <w:szCs w:val="19"/>
+        </w:rPr>
+        <w:t>Orthographic</w:t>
+      </w:r>
+      <w:r>
+        <w:rPr>
+          <w:rFonts w:ascii="Consolas" w:hAnsi="Consolas" w:cs="Consolas"/>
+          <w:color w:val="000000"/>
+          <w:sz w:val="19"/>
+          <w:szCs w:val="19"/>
+        </w:rPr>
+        <w:t>;</w:t>
+      </w:r>
+    </w:p>
+    <w:p>
+      <w:pPr>
+        <w:autoSpaceDE w:val="0"/>
+        <w:autoSpaceDN w:val="0"/>
+        <w:adjustRightInd w:val="0"/>
+        <w:spacing w:after="0" w:line="240" w:lineRule="auto"/>
+        <w:rPr>
+          <w:rFonts w:ascii="Consolas" w:hAnsi="Consolas" w:cs="Consolas"/>
+          <w:color w:val="000000"/>
+          <w:sz w:val="19"/>
+          <w:szCs w:val="19"/>
+        </w:rPr>
+      </w:pPr>
+      <w:r>
+        <w:rPr>
+          <w:rFonts w:ascii="Consolas" w:hAnsi="Consolas" w:cs="Consolas"/>
+          <w:color w:val="000000"/>
+          <w:sz w:val="19"/>
+          <w:szCs w:val="19"/>
+        </w:rPr>
+        <w:tab/>
+      </w:r>
+      <w:proofErr w:type="spellStart"/>
+      <w:r>
+        <w:rPr>
+          <w:rFonts w:ascii="Consolas" w:hAnsi="Consolas" w:cs="Consolas"/>
+          <w:color w:val="000000"/>
+          <w:sz w:val="19"/>
+          <w:szCs w:val="19"/>
+        </w:rPr>
+        <w:t>CameraComponent</w:t>
+      </w:r>
+      <w:proofErr w:type="spellEnd"/>
+      <w:r>
+        <w:rPr>
+          <w:rFonts w:ascii="Consolas" w:hAnsi="Consolas" w:cs="Consolas"/>
+          <w:color w:val="000000"/>
+          <w:sz w:val="19"/>
+          <w:szCs w:val="19"/>
+        </w:rPr>
+        <w:t>-&gt;</w:t>
+      </w:r>
+      <w:proofErr w:type="spellStart"/>
+      <w:r>
+        <w:rPr>
+          <w:rFonts w:ascii="Consolas" w:hAnsi="Consolas" w:cs="Consolas"/>
+          <w:color w:val="000000"/>
+          <w:sz w:val="19"/>
+          <w:szCs w:val="19"/>
+        </w:rPr>
+        <w:t>OrthoWidth</w:t>
+      </w:r>
+      <w:proofErr w:type="spellEnd"/>
+      <w:r>
+        <w:rPr>
+          <w:rFonts w:ascii="Consolas" w:hAnsi="Consolas" w:cs="Consolas"/>
+          <w:color w:val="000000"/>
+          <w:sz w:val="19"/>
+          <w:szCs w:val="19"/>
+        </w:rPr>
+        <w:t xml:space="preserve"> = 1024.0f;</w:t>
+      </w:r>
+    </w:p>
+    <w:p>
+      <w:r>
+        <w:rPr>
+          <w:rFonts w:ascii="Consolas" w:hAnsi="Consolas" w:cs="Consolas"/>
+          <w:color w:val="000000"/>
+          <w:sz w:val="19"/>
+          <w:szCs w:val="19"/>
+        </w:rPr>
+        <w:tab/>
+      </w:r>
+      <w:proofErr w:type="spellStart"/>
+      <w:r>
+        <w:rPr>
+          <w:rFonts w:ascii="Consolas" w:hAnsi="Consolas" w:cs="Consolas"/>
+          <w:color w:val="000000"/>
+          <w:sz w:val="19"/>
+          <w:szCs w:val="19"/>
+        </w:rPr>
+        <w:t>CameraComponent</w:t>
+      </w:r>
+      <w:proofErr w:type="spellEnd"/>
+      <w:r>
+        <w:rPr>
+          <w:rFonts w:ascii="Consolas" w:hAnsi="Consolas" w:cs="Consolas"/>
+          <w:color w:val="000000"/>
+          <w:sz w:val="19"/>
+          <w:szCs w:val="19"/>
+        </w:rPr>
+        <w:t>-&gt;</w:t>
+      </w:r>
+      <w:proofErr w:type="spellStart"/>
+      <w:r>
+        <w:rPr>
+          <w:rFonts w:ascii="Consolas" w:hAnsi="Consolas" w:cs="Consolas"/>
+          <w:color w:val="000000"/>
+          <w:sz w:val="19"/>
+          <w:szCs w:val="19"/>
+        </w:rPr>
+        <w:t>AspectRatio</w:t>
+      </w:r>
+      <w:proofErr w:type="spellEnd"/>
+      <w:r>
+        <w:rPr>
+          <w:rFonts w:ascii="Consolas" w:hAnsi="Consolas" w:cs="Consolas"/>
+          <w:color w:val="000000"/>
+          <w:sz w:val="19"/>
+          <w:szCs w:val="19"/>
+        </w:rPr>
+        <w:t xml:space="preserve"> = 3.0f / 4.0f;</w:t>
+      </w:r>
+    </w:p>
+    <w:p>
+      <w:r>
+        <w:t xml:space="preserve">Create a BP version of the </w:t>
+      </w:r>
+      <w:proofErr w:type="spellStart"/>
+      <w:r>
+        <w:t>TankGameMode</w:t>
+      </w:r>
+      <w:proofErr w:type="spellEnd"/>
+    </w:p>
+    <w:p>
+      <w:r>
+        <w:t xml:space="preserve">Select </w:t>
+      </w:r>
+      <w:proofErr w:type="spellStart"/>
+      <w:r>
+        <w:t>TankBP</w:t>
+      </w:r>
+      <w:proofErr w:type="spellEnd"/>
+      <w:r>
+        <w:t xml:space="preserve"> as the default pawn.</w:t>
+      </w:r>
+    </w:p>
+    <w:p>
+      <w:r>
+        <w:t xml:space="preserve">Select the </w:t>
+      </w:r>
+      <w:proofErr w:type="spellStart"/>
+      <w:r>
+        <w:t>TankGameMode_BP</w:t>
+      </w:r>
+      <w:proofErr w:type="spellEnd"/>
+      <w:r>
+        <w:t xml:space="preserve"> as the game mode </w:t>
+      </w:r>
+    </w:p>
+    <w:p>
+      <w:r>
+        <w:t>Tank should be the default pawn</w:t>
+      </w:r>
+    </w:p>
+    <w:p>
+      <w:r>
+        <w:t>Add the following input in project settings</w:t>
+      </w:r>
+    </w:p>
+    <w:p>
+      <w:r>
+        <w:rPr>
+          <w:noProof/>
+          <w:lang w:eastAsia="en-NZ"/>
+        </w:rPr>
+        <w:drawing>
+          <wp:inline distT="0" distB="0" distL="0" distR="0" wp14:anchorId="18128897" wp14:editId="7C303BB8">
+            <wp:extent cx="2315689" cy="1613965"/>
+            <wp:effectExtent l="0" t="0" r="8890" b="5715"/>
+            <wp:docPr id="5" name="Picture 5"/>
+            <wp:cNvGraphicFramePr>
+              <a:graphicFrameLocks xmlns:a="http://schemas.openxmlformats.org/drawingml/2006/main" noChangeAspect="1"/>
+            </wp:cNvGraphicFramePr>
+            <a:graphic xmlns:a="http://schemas.openxmlformats.org/drawingml/2006/main">
+              <a:graphicData uri="http://schemas.openxmlformats.org/drawingml/2006/picture">
+                <pic:pic xmlns:pic="http://schemas.openxmlformats.org/drawingml/2006/picture">
+                  <pic:nvPicPr>
+                    <pic:cNvPr id="1" name=""/>
+                    <pic:cNvPicPr/>
+                  </pic:nvPicPr>
+                  <pic:blipFill>
+                    <a:blip r:embed="rId8"/>
+                    <a:stretch>
+                      <a:fillRect/>
+                    </a:stretch>
+                  </pic:blipFill>
+                  <pic:spPr>
+                    <a:xfrm>
+                      <a:off x="0" y="0"/>
+                      <a:ext cx="2320104" cy="1617042"/>
+                    </a:xfrm>
+                    <a:prstGeom prst="rect">
+                      <a:avLst/>
+                    </a:prstGeom>
+                  </pic:spPr>
+                </pic:pic>
+              </a:graphicData>
+            </a:graphic>
+          </wp:inline>
+        </w:drawing>
+      </w:r>
+    </w:p>
     <w:p/>
-    <w:p>
-      <w:r>
-        <w:t>Stopped at 1:11:15</w:t>
+    <w:p/>
+    <w:p>
+      <w:r>
+        <w:lastRenderedPageBreak/>
+        <w:t xml:space="preserve">Add following to </w:t>
+      </w:r>
+      <w:proofErr w:type="spellStart"/>
+      <w:r>
+        <w:rPr>
+          <w:color w:val="FF0000"/>
+        </w:rPr>
+        <w:t>Tank.h</w:t>
+      </w:r>
+      <w:proofErr w:type="spellEnd"/>
+    </w:p>
+    <w:p>
+      <w:pPr>
+        <w:autoSpaceDE w:val="0"/>
+        <w:autoSpaceDN w:val="0"/>
+        <w:adjustRightInd w:val="0"/>
+        <w:spacing w:after="0" w:line="240" w:lineRule="auto"/>
+        <w:rPr>
+          <w:rFonts w:ascii="Consolas" w:hAnsi="Consolas" w:cs="Consolas"/>
+          <w:color w:val="000000"/>
+          <w:sz w:val="19"/>
+          <w:szCs w:val="19"/>
+        </w:rPr>
+      </w:pPr>
+      <w:r>
+        <w:rPr>
+          <w:rFonts w:ascii="Consolas" w:hAnsi="Consolas" w:cs="Consolas"/>
+          <w:color w:val="0000FF"/>
+          <w:sz w:val="19"/>
+          <w:szCs w:val="19"/>
+        </w:rPr>
+        <w:t>private</w:t>
+      </w:r>
+      <w:r>
+        <w:rPr>
+          <w:rFonts w:ascii="Consolas" w:hAnsi="Consolas" w:cs="Consolas"/>
+          <w:color w:val="000000"/>
+          <w:sz w:val="19"/>
+          <w:szCs w:val="19"/>
+        </w:rPr>
+        <w:t>:</w:t>
+      </w:r>
+    </w:p>
+    <w:p>
+      <w:pPr>
+        <w:autoSpaceDE w:val="0"/>
+        <w:autoSpaceDN w:val="0"/>
+        <w:adjustRightInd w:val="0"/>
+        <w:spacing w:after="0" w:line="240" w:lineRule="auto"/>
+        <w:rPr>
+          <w:rFonts w:ascii="Consolas" w:hAnsi="Consolas" w:cs="Consolas"/>
+          <w:color w:val="000000"/>
+          <w:sz w:val="19"/>
+          <w:szCs w:val="19"/>
+        </w:rPr>
+      </w:pPr>
+      <w:r>
+        <w:rPr>
+          <w:rFonts w:ascii="Consolas" w:hAnsi="Consolas" w:cs="Consolas"/>
+          <w:color w:val="000000"/>
+          <w:sz w:val="19"/>
+          <w:szCs w:val="19"/>
+        </w:rPr>
+        <w:tab/>
+      </w:r>
+      <w:r>
+        <w:rPr>
+          <w:rFonts w:ascii="Consolas" w:hAnsi="Consolas" w:cs="Consolas"/>
+          <w:color w:val="0000FF"/>
+          <w:sz w:val="19"/>
+          <w:szCs w:val="19"/>
+        </w:rPr>
+        <w:t>void</w:t>
+      </w:r>
+      <w:r>
+        <w:rPr>
+          <w:rFonts w:ascii="Consolas" w:hAnsi="Consolas" w:cs="Consolas"/>
+          <w:color w:val="000000"/>
+          <w:sz w:val="19"/>
+          <w:szCs w:val="19"/>
+        </w:rPr>
+        <w:t xml:space="preserve"> </w:t>
+      </w:r>
+      <w:proofErr w:type="spellStart"/>
+      <w:proofErr w:type="gramStart"/>
+      <w:r>
+        <w:rPr>
+          <w:rFonts w:ascii="Consolas" w:hAnsi="Consolas" w:cs="Consolas"/>
+          <w:color w:val="000000"/>
+          <w:sz w:val="19"/>
+          <w:szCs w:val="19"/>
+        </w:rPr>
+        <w:t>MoveX</w:t>
+      </w:r>
+      <w:proofErr w:type="spellEnd"/>
+      <w:r>
+        <w:rPr>
+          <w:rFonts w:ascii="Consolas" w:hAnsi="Consolas" w:cs="Consolas"/>
+          <w:color w:val="000000"/>
+          <w:sz w:val="19"/>
+          <w:szCs w:val="19"/>
+        </w:rPr>
+        <w:t>(</w:t>
+      </w:r>
+      <w:proofErr w:type="gramEnd"/>
+      <w:r>
+        <w:rPr>
+          <w:rFonts w:ascii="Consolas" w:hAnsi="Consolas" w:cs="Consolas"/>
+          <w:color w:val="0000FF"/>
+          <w:sz w:val="19"/>
+          <w:szCs w:val="19"/>
+        </w:rPr>
+        <w:t>float</w:t>
+      </w:r>
+      <w:r>
+        <w:rPr>
+          <w:rFonts w:ascii="Consolas" w:hAnsi="Consolas" w:cs="Consolas"/>
+          <w:color w:val="000000"/>
+          <w:sz w:val="19"/>
+          <w:szCs w:val="19"/>
+        </w:rPr>
+        <w:t xml:space="preserve"> </w:t>
+      </w:r>
+      <w:proofErr w:type="spellStart"/>
+      <w:r>
+        <w:rPr>
+          <w:rFonts w:ascii="Consolas" w:hAnsi="Consolas" w:cs="Consolas"/>
+          <w:color w:val="808080"/>
+          <w:sz w:val="19"/>
+          <w:szCs w:val="19"/>
+        </w:rPr>
+        <w:t>AxisValue</w:t>
+      </w:r>
+      <w:proofErr w:type="spellEnd"/>
+      <w:r>
+        <w:rPr>
+          <w:rFonts w:ascii="Consolas" w:hAnsi="Consolas" w:cs="Consolas"/>
+          <w:color w:val="000000"/>
+          <w:sz w:val="19"/>
+          <w:szCs w:val="19"/>
+        </w:rPr>
+        <w:t>);</w:t>
+      </w:r>
+    </w:p>
+    <w:p>
+      <w:r>
+        <w:rPr>
+          <w:rFonts w:ascii="Consolas" w:hAnsi="Consolas" w:cs="Consolas"/>
+          <w:color w:val="000000"/>
+          <w:sz w:val="19"/>
+          <w:szCs w:val="19"/>
+        </w:rPr>
+        <w:tab/>
+      </w:r>
+      <w:r>
+        <w:rPr>
+          <w:rFonts w:ascii="Consolas" w:hAnsi="Consolas" w:cs="Consolas"/>
+          <w:color w:val="0000FF"/>
+          <w:sz w:val="19"/>
+          <w:szCs w:val="19"/>
+        </w:rPr>
+        <w:t>void</w:t>
+      </w:r>
+      <w:r>
+        <w:rPr>
+          <w:rFonts w:ascii="Consolas" w:hAnsi="Consolas" w:cs="Consolas"/>
+          <w:color w:val="000000"/>
+          <w:sz w:val="19"/>
+          <w:szCs w:val="19"/>
+        </w:rPr>
+        <w:t xml:space="preserve"> </w:t>
+      </w:r>
+      <w:proofErr w:type="spellStart"/>
+      <w:proofErr w:type="gramStart"/>
+      <w:r>
+        <w:rPr>
+          <w:rFonts w:ascii="Consolas" w:hAnsi="Consolas" w:cs="Consolas"/>
+          <w:color w:val="000000"/>
+          <w:sz w:val="19"/>
+          <w:szCs w:val="19"/>
+        </w:rPr>
+        <w:t>MoveY</w:t>
+      </w:r>
+      <w:proofErr w:type="spellEnd"/>
+      <w:r>
+        <w:rPr>
+          <w:rFonts w:ascii="Consolas" w:hAnsi="Consolas" w:cs="Consolas"/>
+          <w:color w:val="000000"/>
+          <w:sz w:val="19"/>
+          <w:szCs w:val="19"/>
+        </w:rPr>
+        <w:t>(</w:t>
+      </w:r>
+      <w:proofErr w:type="gramEnd"/>
+      <w:r>
+        <w:rPr>
+          <w:rFonts w:ascii="Consolas" w:hAnsi="Consolas" w:cs="Consolas"/>
+          <w:color w:val="0000FF"/>
+          <w:sz w:val="19"/>
+          <w:szCs w:val="19"/>
+        </w:rPr>
+        <w:t>float</w:t>
+      </w:r>
+      <w:r>
+        <w:rPr>
+          <w:rFonts w:ascii="Consolas" w:hAnsi="Consolas" w:cs="Consolas"/>
+          <w:color w:val="000000"/>
+          <w:sz w:val="19"/>
+          <w:szCs w:val="19"/>
+        </w:rPr>
+        <w:t xml:space="preserve"> </w:t>
+      </w:r>
+      <w:proofErr w:type="spellStart"/>
+      <w:r>
+        <w:rPr>
+          <w:rFonts w:ascii="Consolas" w:hAnsi="Consolas" w:cs="Consolas"/>
+          <w:color w:val="808080"/>
+          <w:sz w:val="19"/>
+          <w:szCs w:val="19"/>
+        </w:rPr>
+        <w:t>AxisValue</w:t>
+      </w:r>
+      <w:proofErr w:type="spellEnd"/>
+      <w:r>
+        <w:rPr>
+          <w:rFonts w:ascii="Consolas" w:hAnsi="Consolas" w:cs="Consolas"/>
+          <w:color w:val="000000"/>
+          <w:sz w:val="19"/>
+          <w:szCs w:val="19"/>
+        </w:rPr>
+        <w:t>);</w:t>
+      </w:r>
+    </w:p>
+    <w:p>
+      <w:pPr>
+        <w:rPr>
+          <w:color w:val="FF0000"/>
+        </w:rPr>
+      </w:pPr>
+      <w:r>
+        <w:t xml:space="preserve">Add the following to </w:t>
+      </w:r>
+      <w:proofErr w:type="spellStart"/>
+      <w:r>
+        <w:rPr>
+          <w:rFonts w:ascii="Consolas" w:hAnsi="Consolas" w:cs="Consolas"/>
+          <w:color w:val="000000"/>
+          <w:sz w:val="19"/>
+          <w:szCs w:val="19"/>
+        </w:rPr>
+        <w:t>SetupPlayerInputComponent</w:t>
+      </w:r>
+      <w:proofErr w:type="spellEnd"/>
+      <w:r>
+        <w:rPr>
+          <w:rFonts w:ascii="Consolas" w:hAnsi="Consolas" w:cs="Consolas"/>
+          <w:color w:val="000000"/>
+          <w:sz w:val="19"/>
+          <w:szCs w:val="19"/>
+        </w:rPr>
+        <w:t xml:space="preserve"> </w:t>
+      </w:r>
+      <w:r>
+        <w:t xml:space="preserve">method in </w:t>
+      </w:r>
+      <w:r>
+        <w:rPr>
+          <w:color w:val="FF0000"/>
+        </w:rPr>
+        <w:t xml:space="preserve">Tank.cpp </w:t>
+      </w:r>
+    </w:p>
+    <w:p>
+      <w:pPr>
+        <w:autoSpaceDE w:val="0"/>
+        <w:autoSpaceDN w:val="0"/>
+        <w:adjustRightInd w:val="0"/>
+        <w:spacing w:after="0" w:line="240" w:lineRule="auto"/>
+        <w:rPr>
+          <w:rFonts w:ascii="Consolas" w:hAnsi="Consolas" w:cs="Consolas"/>
+          <w:color w:val="000000"/>
+          <w:sz w:val="19"/>
+          <w:szCs w:val="19"/>
+        </w:rPr>
+      </w:pPr>
+      <w:r>
+        <w:rPr>
+          <w:rFonts w:ascii="Consolas" w:hAnsi="Consolas" w:cs="Consolas"/>
+          <w:color w:val="000000"/>
+          <w:sz w:val="19"/>
+          <w:szCs w:val="19"/>
+        </w:rPr>
+        <w:tab/>
+      </w:r>
+      <w:proofErr w:type="spellStart"/>
+      <w:r>
+        <w:rPr>
+          <w:rFonts w:ascii="Consolas" w:hAnsi="Consolas" w:cs="Consolas"/>
+          <w:color w:val="808080"/>
+          <w:sz w:val="19"/>
+          <w:szCs w:val="19"/>
+        </w:rPr>
+        <w:t>PlayerInputComponent</w:t>
+      </w:r>
+      <w:proofErr w:type="spellEnd"/>
+      <w:r>
+        <w:rPr>
+          <w:rFonts w:ascii="Consolas" w:hAnsi="Consolas" w:cs="Consolas"/>
+          <w:color w:val="000000"/>
+          <w:sz w:val="19"/>
+          <w:szCs w:val="19"/>
+        </w:rPr>
+        <w:t>-&gt;</w:t>
+      </w:r>
+      <w:proofErr w:type="spellStart"/>
+      <w:proofErr w:type="gramStart"/>
+      <w:r>
+        <w:rPr>
+          <w:rFonts w:ascii="Consolas" w:hAnsi="Consolas" w:cs="Consolas"/>
+          <w:color w:val="000000"/>
+          <w:sz w:val="19"/>
+          <w:szCs w:val="19"/>
+        </w:rPr>
+        <w:t>BindAxis</w:t>
+      </w:r>
+      <w:proofErr w:type="spellEnd"/>
+      <w:r>
+        <w:rPr>
+          <w:rFonts w:ascii="Consolas" w:hAnsi="Consolas" w:cs="Consolas"/>
+          <w:color w:val="000000"/>
+          <w:sz w:val="19"/>
+          <w:szCs w:val="19"/>
+        </w:rPr>
+        <w:t>(</w:t>
+      </w:r>
+      <w:proofErr w:type="gramEnd"/>
+      <w:r>
+        <w:rPr>
+          <w:rFonts w:ascii="Consolas" w:hAnsi="Consolas" w:cs="Consolas"/>
+          <w:color w:val="A31515"/>
+          <w:sz w:val="19"/>
+          <w:szCs w:val="19"/>
+        </w:rPr>
+        <w:t>"</w:t>
+      </w:r>
+      <w:proofErr w:type="spellStart"/>
+      <w:r>
+        <w:rPr>
+          <w:rFonts w:ascii="Consolas" w:hAnsi="Consolas" w:cs="Consolas"/>
+          <w:color w:val="A31515"/>
+          <w:sz w:val="19"/>
+          <w:szCs w:val="19"/>
+        </w:rPr>
+        <w:t>MoveX</w:t>
+      </w:r>
+      <w:proofErr w:type="spellEnd"/>
+      <w:r>
+        <w:rPr>
+          <w:rFonts w:ascii="Consolas" w:hAnsi="Consolas" w:cs="Consolas"/>
+          <w:color w:val="A31515"/>
+          <w:sz w:val="19"/>
+          <w:szCs w:val="19"/>
+        </w:rPr>
+        <w:t>"</w:t>
+      </w:r>
+      <w:r>
+        <w:rPr>
+          <w:rFonts w:ascii="Consolas" w:hAnsi="Consolas" w:cs="Consolas"/>
+          <w:color w:val="000000"/>
+          <w:sz w:val="19"/>
+          <w:szCs w:val="19"/>
+        </w:rPr>
+        <w:t xml:space="preserve">, </w:t>
+      </w:r>
+      <w:r>
+        <w:rPr>
+          <w:rFonts w:ascii="Consolas" w:hAnsi="Consolas" w:cs="Consolas"/>
+          <w:color w:val="0000FF"/>
+          <w:sz w:val="19"/>
+          <w:szCs w:val="19"/>
+        </w:rPr>
+        <w:t>this</w:t>
+      </w:r>
+      <w:r>
+        <w:rPr>
+          <w:rFonts w:ascii="Consolas" w:hAnsi="Consolas" w:cs="Consolas"/>
+          <w:color w:val="000000"/>
+          <w:sz w:val="19"/>
+          <w:szCs w:val="19"/>
+        </w:rPr>
+        <w:t>, &amp;</w:t>
+      </w:r>
+      <w:proofErr w:type="spellStart"/>
+      <w:r>
+        <w:rPr>
+          <w:rFonts w:ascii="Consolas" w:hAnsi="Consolas" w:cs="Consolas"/>
+          <w:color w:val="2B91AF"/>
+          <w:sz w:val="19"/>
+          <w:szCs w:val="19"/>
+        </w:rPr>
+        <w:t>ATank</w:t>
+      </w:r>
+      <w:proofErr w:type="spellEnd"/>
+      <w:r>
+        <w:rPr>
+          <w:rFonts w:ascii="Consolas" w:hAnsi="Consolas" w:cs="Consolas"/>
+          <w:color w:val="000000"/>
+          <w:sz w:val="19"/>
+          <w:szCs w:val="19"/>
+        </w:rPr>
+        <w:t>::</w:t>
+      </w:r>
+      <w:proofErr w:type="spellStart"/>
+      <w:r>
+        <w:rPr>
+          <w:rFonts w:ascii="Consolas" w:hAnsi="Consolas" w:cs="Consolas"/>
+          <w:color w:val="000000"/>
+          <w:sz w:val="19"/>
+          <w:szCs w:val="19"/>
+        </w:rPr>
+        <w:t>MoveX</w:t>
+      </w:r>
+      <w:proofErr w:type="spellEnd"/>
+      <w:r>
+        <w:rPr>
+          <w:rFonts w:ascii="Consolas" w:hAnsi="Consolas" w:cs="Consolas"/>
+          <w:color w:val="000000"/>
+          <w:sz w:val="19"/>
+          <w:szCs w:val="19"/>
+        </w:rPr>
+        <w:t>);</w:t>
+      </w:r>
+    </w:p>
+    <w:p>
+      <w:r>
+        <w:rPr>
+          <w:rFonts w:ascii="Consolas" w:hAnsi="Consolas" w:cs="Consolas"/>
+          <w:color w:val="000000"/>
+          <w:sz w:val="19"/>
+          <w:szCs w:val="19"/>
+        </w:rPr>
+        <w:tab/>
+      </w:r>
+      <w:proofErr w:type="spellStart"/>
+      <w:r>
+        <w:rPr>
+          <w:rFonts w:ascii="Consolas" w:hAnsi="Consolas" w:cs="Consolas"/>
+          <w:color w:val="808080"/>
+          <w:sz w:val="19"/>
+          <w:szCs w:val="19"/>
+        </w:rPr>
+        <w:t>PlayerInputComponent</w:t>
+      </w:r>
+      <w:proofErr w:type="spellEnd"/>
+      <w:r>
+        <w:rPr>
+          <w:rFonts w:ascii="Consolas" w:hAnsi="Consolas" w:cs="Consolas"/>
+          <w:color w:val="000000"/>
+          <w:sz w:val="19"/>
+          <w:szCs w:val="19"/>
+        </w:rPr>
+        <w:t>-&gt;</w:t>
+      </w:r>
+      <w:proofErr w:type="spellStart"/>
+      <w:proofErr w:type="gramStart"/>
+      <w:r>
+        <w:rPr>
+          <w:rFonts w:ascii="Consolas" w:hAnsi="Consolas" w:cs="Consolas"/>
+          <w:color w:val="000000"/>
+          <w:sz w:val="19"/>
+          <w:szCs w:val="19"/>
+        </w:rPr>
+        <w:t>BindAxis</w:t>
+      </w:r>
+      <w:proofErr w:type="spellEnd"/>
+      <w:r>
+        <w:rPr>
+          <w:rFonts w:ascii="Consolas" w:hAnsi="Consolas" w:cs="Consolas"/>
+          <w:color w:val="000000"/>
+          <w:sz w:val="19"/>
+          <w:szCs w:val="19"/>
+        </w:rPr>
+        <w:t>(</w:t>
+      </w:r>
+      <w:proofErr w:type="gramEnd"/>
+      <w:r>
+        <w:rPr>
+          <w:rFonts w:ascii="Consolas" w:hAnsi="Consolas" w:cs="Consolas"/>
+          <w:color w:val="A31515"/>
+          <w:sz w:val="19"/>
+          <w:szCs w:val="19"/>
+        </w:rPr>
+        <w:t>"</w:t>
+      </w:r>
+      <w:proofErr w:type="spellStart"/>
+      <w:r>
+        <w:rPr>
+          <w:rFonts w:ascii="Consolas" w:hAnsi="Consolas" w:cs="Consolas"/>
+          <w:color w:val="A31515"/>
+          <w:sz w:val="19"/>
+          <w:szCs w:val="19"/>
+        </w:rPr>
+        <w:t>MoveY</w:t>
+      </w:r>
+      <w:proofErr w:type="spellEnd"/>
+      <w:r>
+        <w:rPr>
+          <w:rFonts w:ascii="Consolas" w:hAnsi="Consolas" w:cs="Consolas"/>
+          <w:color w:val="A31515"/>
+          <w:sz w:val="19"/>
+          <w:szCs w:val="19"/>
+        </w:rPr>
+        <w:t>"</w:t>
+      </w:r>
+      <w:r>
+        <w:rPr>
+          <w:rFonts w:ascii="Consolas" w:hAnsi="Consolas" w:cs="Consolas"/>
+          <w:color w:val="000000"/>
+          <w:sz w:val="19"/>
+          <w:szCs w:val="19"/>
+        </w:rPr>
+        <w:t xml:space="preserve">, </w:t>
+      </w:r>
+      <w:r>
+        <w:rPr>
+          <w:rFonts w:ascii="Consolas" w:hAnsi="Consolas" w:cs="Consolas"/>
+          <w:color w:val="0000FF"/>
+          <w:sz w:val="19"/>
+          <w:szCs w:val="19"/>
+        </w:rPr>
+        <w:t>this</w:t>
+      </w:r>
+      <w:r>
+        <w:rPr>
+          <w:rFonts w:ascii="Consolas" w:hAnsi="Consolas" w:cs="Consolas"/>
+          <w:color w:val="000000"/>
+          <w:sz w:val="19"/>
+          <w:szCs w:val="19"/>
+        </w:rPr>
+        <w:t>, &amp;</w:t>
+      </w:r>
+      <w:proofErr w:type="spellStart"/>
+      <w:r>
+        <w:rPr>
+          <w:rFonts w:ascii="Consolas" w:hAnsi="Consolas" w:cs="Consolas"/>
+          <w:color w:val="2B91AF"/>
+          <w:sz w:val="19"/>
+          <w:szCs w:val="19"/>
+        </w:rPr>
+        <w:t>ATank</w:t>
+      </w:r>
+      <w:proofErr w:type="spellEnd"/>
+      <w:r>
+        <w:rPr>
+          <w:rFonts w:ascii="Consolas" w:hAnsi="Consolas" w:cs="Consolas"/>
+          <w:color w:val="000000"/>
+          <w:sz w:val="19"/>
+          <w:szCs w:val="19"/>
+        </w:rPr>
+        <w:t>::</w:t>
+      </w:r>
+      <w:proofErr w:type="spellStart"/>
+      <w:r>
+        <w:rPr>
+          <w:rFonts w:ascii="Consolas" w:hAnsi="Consolas" w:cs="Consolas"/>
+          <w:color w:val="000000"/>
+          <w:sz w:val="19"/>
+          <w:szCs w:val="19"/>
+        </w:rPr>
+        <w:t>MoveY</w:t>
+      </w:r>
+      <w:proofErr w:type="spellEnd"/>
+      <w:r>
+        <w:rPr>
+          <w:rFonts w:ascii="Consolas" w:hAnsi="Consolas" w:cs="Consolas"/>
+          <w:color w:val="000000"/>
+          <w:sz w:val="19"/>
+          <w:szCs w:val="19"/>
+        </w:rPr>
+        <w:t>);</w:t>
+      </w:r>
+    </w:p>
+    <w:p>
+      <w:r>
+        <w:t xml:space="preserve">Add the following </w:t>
+      </w:r>
+      <w:proofErr w:type="spellStart"/>
+      <w:proofErr w:type="gramStart"/>
+      <w:r>
+        <w:t>Struct</w:t>
+      </w:r>
+      <w:proofErr w:type="spellEnd"/>
+      <w:r>
+        <w:t xml:space="preserve"> </w:t>
+      </w:r>
+      <w:r>
+        <w:t xml:space="preserve"> to</w:t>
+      </w:r>
+      <w:proofErr w:type="gramEnd"/>
+      <w:r>
+        <w:t xml:space="preserve"> </w:t>
+      </w:r>
+      <w:proofErr w:type="spellStart"/>
+      <w:r>
+        <w:rPr>
+          <w:color w:val="FF0000"/>
+        </w:rPr>
+        <w:t>Tank.h</w:t>
+      </w:r>
+      <w:proofErr w:type="spellEnd"/>
+      <w:r>
+        <w:rPr>
+          <w:color w:val="FF0000"/>
+        </w:rPr>
+        <w:t xml:space="preserve"> </w:t>
+      </w:r>
+      <w:r>
+        <w:t>file</w:t>
+      </w:r>
+    </w:p>
+    <w:p>
+      <w:pPr>
+        <w:autoSpaceDE w:val="0"/>
+        <w:autoSpaceDN w:val="0"/>
+        <w:adjustRightInd w:val="0"/>
+        <w:spacing w:after="0" w:line="240" w:lineRule="auto"/>
+        <w:rPr>
+          <w:rFonts w:ascii="Consolas" w:hAnsi="Consolas" w:cs="Consolas"/>
+          <w:color w:val="000000"/>
+          <w:sz w:val="19"/>
+          <w:szCs w:val="19"/>
+        </w:rPr>
+      </w:pPr>
+      <w:proofErr w:type="gramStart"/>
+      <w:r>
+        <w:rPr>
+          <w:rFonts w:ascii="Consolas" w:hAnsi="Consolas" w:cs="Consolas"/>
+          <w:color w:val="6F008A"/>
+          <w:sz w:val="19"/>
+          <w:szCs w:val="19"/>
+        </w:rPr>
+        <w:t>USTRUCT</w:t>
+      </w:r>
+      <w:r>
+        <w:rPr>
+          <w:rFonts w:ascii="Consolas" w:hAnsi="Consolas" w:cs="Consolas"/>
+          <w:color w:val="000000"/>
+          <w:sz w:val="19"/>
+          <w:szCs w:val="19"/>
+        </w:rPr>
+        <w:t>(</w:t>
+      </w:r>
+      <w:proofErr w:type="gramEnd"/>
+      <w:r>
+        <w:rPr>
+          <w:rFonts w:ascii="Consolas" w:hAnsi="Consolas" w:cs="Consolas"/>
+          <w:color w:val="000000"/>
+          <w:sz w:val="19"/>
+          <w:szCs w:val="19"/>
+        </w:rPr>
+        <w:t>)</w:t>
+      </w:r>
+    </w:p>
+    <w:p>
+      <w:pPr>
+        <w:autoSpaceDE w:val="0"/>
+        <w:autoSpaceDN w:val="0"/>
+        <w:adjustRightInd w:val="0"/>
+        <w:spacing w:after="0" w:line="240" w:lineRule="auto"/>
+        <w:rPr>
+          <w:rFonts w:ascii="Consolas" w:hAnsi="Consolas" w:cs="Consolas"/>
+          <w:color w:val="000000"/>
+          <w:sz w:val="19"/>
+          <w:szCs w:val="19"/>
+        </w:rPr>
+      </w:pPr>
+      <w:proofErr w:type="spellStart"/>
+      <w:r>
+        <w:rPr>
+          <w:rFonts w:ascii="Consolas" w:hAnsi="Consolas" w:cs="Consolas"/>
+          <w:color w:val="0000FF"/>
+          <w:sz w:val="19"/>
+          <w:szCs w:val="19"/>
+        </w:rPr>
+        <w:t>struct</w:t>
+      </w:r>
+      <w:proofErr w:type="spellEnd"/>
+      <w:r>
+        <w:rPr>
+          <w:rFonts w:ascii="Consolas" w:hAnsi="Consolas" w:cs="Consolas"/>
+          <w:color w:val="000000"/>
+          <w:sz w:val="19"/>
+          <w:szCs w:val="19"/>
+        </w:rPr>
+        <w:t xml:space="preserve"> </w:t>
+      </w:r>
+      <w:proofErr w:type="spellStart"/>
+      <w:r>
+        <w:rPr>
+          <w:rFonts w:ascii="Consolas" w:hAnsi="Consolas" w:cs="Consolas"/>
+          <w:color w:val="2B91AF"/>
+          <w:sz w:val="19"/>
+          <w:szCs w:val="19"/>
+        </w:rPr>
+        <w:t>FTankInput</w:t>
+      </w:r>
+      <w:proofErr w:type="spellEnd"/>
+    </w:p>
+    <w:p>
+      <w:pPr>
+        <w:autoSpaceDE w:val="0"/>
+        <w:autoSpaceDN w:val="0"/>
+        <w:adjustRightInd w:val="0"/>
+        <w:spacing w:after="0" w:line="240" w:lineRule="auto"/>
+        <w:rPr>
+          <w:rFonts w:ascii="Consolas" w:hAnsi="Consolas" w:cs="Consolas"/>
+          <w:color w:val="000000"/>
+          <w:sz w:val="19"/>
+          <w:szCs w:val="19"/>
+        </w:rPr>
+      </w:pPr>
+      <w:r>
+        <w:rPr>
+          <w:rFonts w:ascii="Consolas" w:hAnsi="Consolas" w:cs="Consolas"/>
+          <w:color w:val="000000"/>
+          <w:sz w:val="19"/>
+          <w:szCs w:val="19"/>
+        </w:rPr>
+        <w:t>{</w:t>
+      </w:r>
+    </w:p>
+    <w:p>
+      <w:pPr>
+        <w:autoSpaceDE w:val="0"/>
+        <w:autoSpaceDN w:val="0"/>
+        <w:adjustRightInd w:val="0"/>
+        <w:spacing w:after="0" w:line="240" w:lineRule="auto"/>
+        <w:rPr>
+          <w:rFonts w:ascii="Consolas" w:hAnsi="Consolas" w:cs="Consolas"/>
+          <w:color w:val="000000"/>
+          <w:sz w:val="19"/>
+          <w:szCs w:val="19"/>
+        </w:rPr>
+      </w:pPr>
+      <w:r>
+        <w:rPr>
+          <w:rFonts w:ascii="Consolas" w:hAnsi="Consolas" w:cs="Consolas"/>
+          <w:color w:val="000000"/>
+          <w:sz w:val="19"/>
+          <w:szCs w:val="19"/>
+        </w:rPr>
+        <w:tab/>
+      </w:r>
+      <w:r>
+        <w:rPr>
+          <w:rFonts w:ascii="Consolas" w:hAnsi="Consolas" w:cs="Consolas"/>
+          <w:color w:val="6F008A"/>
+          <w:sz w:val="19"/>
+          <w:szCs w:val="19"/>
+        </w:rPr>
+        <w:t>GENERATED_</w:t>
+      </w:r>
+      <w:proofErr w:type="gramStart"/>
+      <w:r>
+        <w:rPr>
+          <w:rFonts w:ascii="Consolas" w:hAnsi="Consolas" w:cs="Consolas"/>
+          <w:color w:val="6F008A"/>
+          <w:sz w:val="19"/>
+          <w:szCs w:val="19"/>
+        </w:rPr>
+        <w:t>BODY</w:t>
+      </w:r>
+      <w:r>
+        <w:rPr>
+          <w:rFonts w:ascii="Consolas" w:hAnsi="Consolas" w:cs="Consolas"/>
+          <w:color w:val="000000"/>
+          <w:sz w:val="19"/>
+          <w:szCs w:val="19"/>
+        </w:rPr>
+        <w:t>(</w:t>
+      </w:r>
+      <w:proofErr w:type="gramEnd"/>
+      <w:r>
+        <w:rPr>
+          <w:rFonts w:ascii="Consolas" w:hAnsi="Consolas" w:cs="Consolas"/>
+          <w:color w:val="000000"/>
+          <w:sz w:val="19"/>
+          <w:szCs w:val="19"/>
+        </w:rPr>
+        <w:t>)</w:t>
+      </w:r>
+      <w:r>
+        <w:rPr>
+          <w:rFonts w:ascii="Consolas" w:hAnsi="Consolas" w:cs="Consolas"/>
+          <w:color w:val="008000"/>
+          <w:sz w:val="19"/>
+          <w:szCs w:val="19"/>
+        </w:rPr>
+        <w:t>//To recognise by Unreal</w:t>
+      </w:r>
+    </w:p>
+    <w:p>
+      <w:pPr>
+        <w:autoSpaceDE w:val="0"/>
+        <w:autoSpaceDN w:val="0"/>
+        <w:adjustRightInd w:val="0"/>
+        <w:spacing w:after="0" w:line="240" w:lineRule="auto"/>
+        <w:rPr>
+          <w:rFonts w:ascii="Consolas" w:hAnsi="Consolas" w:cs="Consolas"/>
+          <w:color w:val="000000"/>
+          <w:sz w:val="19"/>
+          <w:szCs w:val="19"/>
+        </w:rPr>
+      </w:pPr>
+      <w:r>
+        <w:rPr>
+          <w:rFonts w:ascii="Consolas" w:hAnsi="Consolas" w:cs="Consolas"/>
+          <w:color w:val="0000FF"/>
+          <w:sz w:val="19"/>
+          <w:szCs w:val="19"/>
+        </w:rPr>
+        <w:t>public</w:t>
+      </w:r>
+      <w:r>
+        <w:rPr>
+          <w:rFonts w:ascii="Consolas" w:hAnsi="Consolas" w:cs="Consolas"/>
+          <w:color w:val="000000"/>
+          <w:sz w:val="19"/>
+          <w:szCs w:val="19"/>
+        </w:rPr>
+        <w:t>:</w:t>
+      </w:r>
+    </w:p>
+    <w:p>
+      <w:pPr>
+        <w:autoSpaceDE w:val="0"/>
+        <w:autoSpaceDN w:val="0"/>
+        <w:adjustRightInd w:val="0"/>
+        <w:spacing w:after="0" w:line="240" w:lineRule="auto"/>
+        <w:rPr>
+          <w:rFonts w:ascii="Consolas" w:hAnsi="Consolas" w:cs="Consolas"/>
+          <w:color w:val="000000"/>
+          <w:sz w:val="19"/>
+          <w:szCs w:val="19"/>
+        </w:rPr>
+      </w:pPr>
+      <w:r>
+        <w:rPr>
+          <w:rFonts w:ascii="Consolas" w:hAnsi="Consolas" w:cs="Consolas"/>
+          <w:color w:val="000000"/>
+          <w:sz w:val="19"/>
+          <w:szCs w:val="19"/>
+        </w:rPr>
+        <w:tab/>
+      </w:r>
+      <w:proofErr w:type="gramStart"/>
+      <w:r>
+        <w:rPr>
+          <w:rFonts w:ascii="Consolas" w:hAnsi="Consolas" w:cs="Consolas"/>
+          <w:color w:val="6F008A"/>
+          <w:sz w:val="19"/>
+          <w:szCs w:val="19"/>
+        </w:rPr>
+        <w:t>UPROPERTY</w:t>
+      </w:r>
+      <w:r>
+        <w:rPr>
+          <w:rFonts w:ascii="Consolas" w:hAnsi="Consolas" w:cs="Consolas"/>
+          <w:color w:val="000000"/>
+          <w:sz w:val="19"/>
+          <w:szCs w:val="19"/>
+        </w:rPr>
+        <w:t>(</w:t>
+      </w:r>
+      <w:proofErr w:type="spellStart"/>
+      <w:proofErr w:type="gramEnd"/>
+      <w:r>
+        <w:rPr>
+          <w:rFonts w:ascii="Consolas" w:hAnsi="Consolas" w:cs="Consolas"/>
+          <w:color w:val="000000"/>
+          <w:sz w:val="19"/>
+          <w:szCs w:val="19"/>
+        </w:rPr>
+        <w:t>Visiblenywhere</w:t>
+      </w:r>
+      <w:proofErr w:type="spellEnd"/>
+      <w:r>
+        <w:rPr>
+          <w:rFonts w:ascii="Consolas" w:hAnsi="Consolas" w:cs="Consolas"/>
+          <w:color w:val="000000"/>
+          <w:sz w:val="19"/>
+          <w:szCs w:val="19"/>
+        </w:rPr>
+        <w:t xml:space="preserve">, </w:t>
+      </w:r>
+      <w:proofErr w:type="spellStart"/>
+      <w:r>
+        <w:rPr>
+          <w:rFonts w:ascii="Consolas" w:hAnsi="Consolas" w:cs="Consolas"/>
+          <w:color w:val="000000"/>
+          <w:sz w:val="19"/>
+          <w:szCs w:val="19"/>
+        </w:rPr>
+        <w:t>BlueprintReadOnly</w:t>
+      </w:r>
+      <w:proofErr w:type="spellEnd"/>
+      <w:r>
+        <w:rPr>
+          <w:rFonts w:ascii="Consolas" w:hAnsi="Consolas" w:cs="Consolas"/>
+          <w:color w:val="000000"/>
+          <w:sz w:val="19"/>
+          <w:szCs w:val="19"/>
+        </w:rPr>
+        <w:t xml:space="preserve">, Category = </w:t>
+      </w:r>
+      <w:r>
+        <w:rPr>
+          <w:rFonts w:ascii="Consolas" w:hAnsi="Consolas" w:cs="Consolas"/>
+          <w:color w:val="A31515"/>
+          <w:sz w:val="19"/>
+          <w:szCs w:val="19"/>
+        </w:rPr>
+        <w:t>"Tank Input"</w:t>
+      </w:r>
+      <w:r>
+        <w:rPr>
+          <w:rFonts w:ascii="Consolas" w:hAnsi="Consolas" w:cs="Consolas"/>
+          <w:color w:val="000000"/>
+          <w:sz w:val="19"/>
+          <w:szCs w:val="19"/>
+        </w:rPr>
+        <w:t>)</w:t>
+      </w:r>
+    </w:p>
+    <w:p>
+      <w:pPr>
+        <w:autoSpaceDE w:val="0"/>
+        <w:autoSpaceDN w:val="0"/>
+        <w:adjustRightInd w:val="0"/>
+        <w:spacing w:after="0" w:line="240" w:lineRule="auto"/>
+        <w:rPr>
+          <w:rFonts w:ascii="Consolas" w:hAnsi="Consolas" w:cs="Consolas"/>
+          <w:color w:val="000000"/>
+          <w:sz w:val="19"/>
+          <w:szCs w:val="19"/>
+        </w:rPr>
+      </w:pPr>
+      <w:r>
+        <w:rPr>
+          <w:rFonts w:ascii="Consolas" w:hAnsi="Consolas" w:cs="Consolas"/>
+          <w:color w:val="000000"/>
+          <w:sz w:val="19"/>
+          <w:szCs w:val="19"/>
+        </w:rPr>
+        <w:tab/>
+      </w:r>
+      <w:r>
+        <w:rPr>
+          <w:rFonts w:ascii="Consolas" w:hAnsi="Consolas" w:cs="Consolas"/>
+          <w:color w:val="000000"/>
+          <w:sz w:val="19"/>
+          <w:szCs w:val="19"/>
+        </w:rPr>
+        <w:tab/>
+      </w:r>
+      <w:r>
+        <w:rPr>
+          <w:rFonts w:ascii="Consolas" w:hAnsi="Consolas" w:cs="Consolas"/>
+          <w:color w:val="2B91AF"/>
+          <w:sz w:val="19"/>
+          <w:szCs w:val="19"/>
+        </w:rPr>
+        <w:t>FVector2D</w:t>
+      </w:r>
+      <w:r>
+        <w:rPr>
+          <w:rFonts w:ascii="Consolas" w:hAnsi="Consolas" w:cs="Consolas"/>
+          <w:color w:val="000000"/>
+          <w:sz w:val="19"/>
+          <w:szCs w:val="19"/>
+        </w:rPr>
+        <w:t xml:space="preserve"> </w:t>
+      </w:r>
+      <w:proofErr w:type="spellStart"/>
+      <w:r>
+        <w:rPr>
+          <w:rFonts w:ascii="Consolas" w:hAnsi="Consolas" w:cs="Consolas"/>
+          <w:color w:val="000000"/>
+          <w:sz w:val="19"/>
+          <w:szCs w:val="19"/>
+        </w:rPr>
+        <w:t>MovementInput</w:t>
+      </w:r>
+      <w:proofErr w:type="spellEnd"/>
+      <w:r>
+        <w:rPr>
+          <w:rFonts w:ascii="Consolas" w:hAnsi="Consolas" w:cs="Consolas"/>
+          <w:color w:val="000000"/>
+          <w:sz w:val="19"/>
+          <w:szCs w:val="19"/>
+        </w:rPr>
+        <w:t>;</w:t>
+      </w:r>
+    </w:p>
+    <w:p>
+      <w:pPr>
+        <w:autoSpaceDE w:val="0"/>
+        <w:autoSpaceDN w:val="0"/>
+        <w:adjustRightInd w:val="0"/>
+        <w:spacing w:after="0" w:line="240" w:lineRule="auto"/>
+        <w:rPr>
+          <w:rFonts w:ascii="Consolas" w:hAnsi="Consolas" w:cs="Consolas"/>
+          <w:color w:val="000000"/>
+          <w:sz w:val="19"/>
+          <w:szCs w:val="19"/>
+        </w:rPr>
+      </w:pPr>
+      <w:r>
+        <w:rPr>
+          <w:rFonts w:ascii="Consolas" w:hAnsi="Consolas" w:cs="Consolas"/>
+          <w:color w:val="000000"/>
+          <w:sz w:val="19"/>
+          <w:szCs w:val="19"/>
+        </w:rPr>
+        <w:tab/>
+      </w:r>
+      <w:r>
+        <w:rPr>
+          <w:rFonts w:ascii="Consolas" w:hAnsi="Consolas" w:cs="Consolas"/>
+          <w:color w:val="0000FF"/>
+          <w:sz w:val="19"/>
+          <w:szCs w:val="19"/>
+        </w:rPr>
+        <w:t>void</w:t>
+      </w:r>
+      <w:r>
+        <w:rPr>
+          <w:rFonts w:ascii="Consolas" w:hAnsi="Consolas" w:cs="Consolas"/>
+          <w:color w:val="000000"/>
+          <w:sz w:val="19"/>
+          <w:szCs w:val="19"/>
+        </w:rPr>
+        <w:t xml:space="preserve"> </w:t>
+      </w:r>
+      <w:proofErr w:type="gramStart"/>
+      <w:r>
+        <w:rPr>
+          <w:rFonts w:ascii="Consolas" w:hAnsi="Consolas" w:cs="Consolas"/>
+          <w:color w:val="000000"/>
+          <w:sz w:val="19"/>
+          <w:szCs w:val="19"/>
+        </w:rPr>
+        <w:t>Sanitize(</w:t>
+      </w:r>
+      <w:proofErr w:type="gramEnd"/>
+      <w:r>
+        <w:rPr>
+          <w:rFonts w:ascii="Consolas" w:hAnsi="Consolas" w:cs="Consolas"/>
+          <w:color w:val="000000"/>
+          <w:sz w:val="19"/>
+          <w:szCs w:val="19"/>
+        </w:rPr>
+        <w:t>);</w:t>
+      </w:r>
+    </w:p>
+    <w:p>
+      <w:pPr>
+        <w:autoSpaceDE w:val="0"/>
+        <w:autoSpaceDN w:val="0"/>
+        <w:adjustRightInd w:val="0"/>
+        <w:spacing w:after="0" w:line="240" w:lineRule="auto"/>
+        <w:rPr>
+          <w:rFonts w:ascii="Consolas" w:hAnsi="Consolas" w:cs="Consolas"/>
+          <w:color w:val="000000"/>
+          <w:sz w:val="19"/>
+          <w:szCs w:val="19"/>
+        </w:rPr>
+      </w:pPr>
+      <w:r>
+        <w:rPr>
+          <w:rFonts w:ascii="Consolas" w:hAnsi="Consolas" w:cs="Consolas"/>
+          <w:color w:val="000000"/>
+          <w:sz w:val="19"/>
+          <w:szCs w:val="19"/>
+        </w:rPr>
+        <w:tab/>
+      </w:r>
+      <w:r>
+        <w:rPr>
+          <w:rFonts w:ascii="Consolas" w:hAnsi="Consolas" w:cs="Consolas"/>
+          <w:color w:val="0000FF"/>
+          <w:sz w:val="19"/>
+          <w:szCs w:val="19"/>
+        </w:rPr>
+        <w:t>void</w:t>
+      </w:r>
+      <w:r>
+        <w:rPr>
+          <w:rFonts w:ascii="Consolas" w:hAnsi="Consolas" w:cs="Consolas"/>
+          <w:color w:val="000000"/>
+          <w:sz w:val="19"/>
+          <w:szCs w:val="19"/>
+        </w:rPr>
+        <w:t xml:space="preserve"> </w:t>
+      </w:r>
+      <w:proofErr w:type="spellStart"/>
+      <w:proofErr w:type="gramStart"/>
+      <w:r>
+        <w:rPr>
+          <w:rFonts w:ascii="Consolas" w:hAnsi="Consolas" w:cs="Consolas"/>
+          <w:color w:val="000000"/>
+          <w:sz w:val="19"/>
+          <w:szCs w:val="19"/>
+        </w:rPr>
+        <w:t>MoveX</w:t>
+      </w:r>
+      <w:proofErr w:type="spellEnd"/>
+      <w:r>
+        <w:rPr>
+          <w:rFonts w:ascii="Consolas" w:hAnsi="Consolas" w:cs="Consolas"/>
+          <w:color w:val="000000"/>
+          <w:sz w:val="19"/>
+          <w:szCs w:val="19"/>
+        </w:rPr>
+        <w:t>(</w:t>
+      </w:r>
+      <w:proofErr w:type="gramEnd"/>
+      <w:r>
+        <w:rPr>
+          <w:rFonts w:ascii="Consolas" w:hAnsi="Consolas" w:cs="Consolas"/>
+          <w:color w:val="0000FF"/>
+          <w:sz w:val="19"/>
+          <w:szCs w:val="19"/>
+        </w:rPr>
+        <w:t>float</w:t>
+      </w:r>
+      <w:r>
+        <w:rPr>
+          <w:rFonts w:ascii="Consolas" w:hAnsi="Consolas" w:cs="Consolas"/>
+          <w:color w:val="000000"/>
+          <w:sz w:val="19"/>
+          <w:szCs w:val="19"/>
+        </w:rPr>
+        <w:t xml:space="preserve"> </w:t>
+      </w:r>
+      <w:proofErr w:type="spellStart"/>
+      <w:r>
+        <w:rPr>
+          <w:rFonts w:ascii="Consolas" w:hAnsi="Consolas" w:cs="Consolas"/>
+          <w:color w:val="808080"/>
+          <w:sz w:val="19"/>
+          <w:szCs w:val="19"/>
+        </w:rPr>
+        <w:t>AxisValue</w:t>
+      </w:r>
+      <w:proofErr w:type="spellEnd"/>
+      <w:r>
+        <w:rPr>
+          <w:rFonts w:ascii="Consolas" w:hAnsi="Consolas" w:cs="Consolas"/>
+          <w:color w:val="000000"/>
+          <w:sz w:val="19"/>
+          <w:szCs w:val="19"/>
+        </w:rPr>
+        <w:t>);</w:t>
+      </w:r>
+    </w:p>
+    <w:p>
+      <w:pPr>
+        <w:autoSpaceDE w:val="0"/>
+        <w:autoSpaceDN w:val="0"/>
+        <w:adjustRightInd w:val="0"/>
+        <w:spacing w:after="0" w:line="240" w:lineRule="auto"/>
+        <w:rPr>
+          <w:rFonts w:ascii="Consolas" w:hAnsi="Consolas" w:cs="Consolas"/>
+          <w:color w:val="000000"/>
+          <w:sz w:val="19"/>
+          <w:szCs w:val="19"/>
+        </w:rPr>
+      </w:pPr>
+      <w:r>
+        <w:rPr>
+          <w:rFonts w:ascii="Consolas" w:hAnsi="Consolas" w:cs="Consolas"/>
+          <w:color w:val="000000"/>
+          <w:sz w:val="19"/>
+          <w:szCs w:val="19"/>
+        </w:rPr>
+        <w:tab/>
+      </w:r>
+      <w:r>
+        <w:rPr>
+          <w:rFonts w:ascii="Consolas" w:hAnsi="Consolas" w:cs="Consolas"/>
+          <w:color w:val="0000FF"/>
+          <w:sz w:val="19"/>
+          <w:szCs w:val="19"/>
+        </w:rPr>
+        <w:t>void</w:t>
+      </w:r>
+      <w:r>
+        <w:rPr>
+          <w:rFonts w:ascii="Consolas" w:hAnsi="Consolas" w:cs="Consolas"/>
+          <w:color w:val="000000"/>
+          <w:sz w:val="19"/>
+          <w:szCs w:val="19"/>
+        </w:rPr>
+        <w:t xml:space="preserve"> </w:t>
+      </w:r>
+      <w:proofErr w:type="spellStart"/>
+      <w:proofErr w:type="gramStart"/>
+      <w:r>
+        <w:rPr>
+          <w:rFonts w:ascii="Consolas" w:hAnsi="Consolas" w:cs="Consolas"/>
+          <w:color w:val="000000"/>
+          <w:sz w:val="19"/>
+          <w:szCs w:val="19"/>
+        </w:rPr>
+        <w:t>MoveY</w:t>
+      </w:r>
+      <w:proofErr w:type="spellEnd"/>
+      <w:r>
+        <w:rPr>
+          <w:rFonts w:ascii="Consolas" w:hAnsi="Consolas" w:cs="Consolas"/>
+          <w:color w:val="000000"/>
+          <w:sz w:val="19"/>
+          <w:szCs w:val="19"/>
+        </w:rPr>
+        <w:t>(</w:t>
+      </w:r>
+      <w:proofErr w:type="gramEnd"/>
+      <w:r>
+        <w:rPr>
+          <w:rFonts w:ascii="Consolas" w:hAnsi="Consolas" w:cs="Consolas"/>
+          <w:color w:val="0000FF"/>
+          <w:sz w:val="19"/>
+          <w:szCs w:val="19"/>
+        </w:rPr>
+        <w:t>float</w:t>
+      </w:r>
+      <w:r>
+        <w:rPr>
+          <w:rFonts w:ascii="Consolas" w:hAnsi="Consolas" w:cs="Consolas"/>
+          <w:color w:val="000000"/>
+          <w:sz w:val="19"/>
+          <w:szCs w:val="19"/>
+        </w:rPr>
+        <w:t xml:space="preserve"> </w:t>
+      </w:r>
+      <w:proofErr w:type="spellStart"/>
+      <w:r>
+        <w:rPr>
+          <w:rFonts w:ascii="Consolas" w:hAnsi="Consolas" w:cs="Consolas"/>
+          <w:color w:val="808080"/>
+          <w:sz w:val="19"/>
+          <w:szCs w:val="19"/>
+        </w:rPr>
+        <w:t>AxisValue</w:t>
+      </w:r>
+      <w:proofErr w:type="spellEnd"/>
+      <w:r>
+        <w:rPr>
+          <w:rFonts w:ascii="Consolas" w:hAnsi="Consolas" w:cs="Consolas"/>
+          <w:color w:val="000000"/>
+          <w:sz w:val="19"/>
+          <w:szCs w:val="19"/>
+        </w:rPr>
+        <w:t>);</w:t>
+      </w:r>
+    </w:p>
+    <w:p>
+      <w:pPr>
+        <w:autoSpaceDE w:val="0"/>
+        <w:autoSpaceDN w:val="0"/>
+        <w:adjustRightInd w:val="0"/>
+        <w:spacing w:after="0" w:line="240" w:lineRule="auto"/>
+        <w:rPr>
+          <w:rFonts w:ascii="Consolas" w:hAnsi="Consolas" w:cs="Consolas"/>
+          <w:color w:val="000000"/>
+          <w:sz w:val="19"/>
+          <w:szCs w:val="19"/>
+        </w:rPr>
+      </w:pPr>
+    </w:p>
+    <w:p>
+      <w:pPr>
+        <w:autoSpaceDE w:val="0"/>
+        <w:autoSpaceDN w:val="0"/>
+        <w:adjustRightInd w:val="0"/>
+        <w:spacing w:after="0" w:line="240" w:lineRule="auto"/>
+        <w:rPr>
+          <w:rFonts w:ascii="Consolas" w:hAnsi="Consolas" w:cs="Consolas"/>
+          <w:color w:val="000000"/>
+          <w:sz w:val="19"/>
+          <w:szCs w:val="19"/>
+        </w:rPr>
+      </w:pPr>
+      <w:r>
+        <w:rPr>
+          <w:rFonts w:ascii="Consolas" w:hAnsi="Consolas" w:cs="Consolas"/>
+          <w:color w:val="0000FF"/>
+          <w:sz w:val="19"/>
+          <w:szCs w:val="19"/>
+        </w:rPr>
+        <w:t>private</w:t>
+      </w:r>
+      <w:r>
+        <w:rPr>
+          <w:rFonts w:ascii="Consolas" w:hAnsi="Consolas" w:cs="Consolas"/>
+          <w:color w:val="000000"/>
+          <w:sz w:val="19"/>
+          <w:szCs w:val="19"/>
+        </w:rPr>
+        <w:t>:</w:t>
+      </w:r>
+    </w:p>
+    <w:p>
+      <w:pPr>
+        <w:autoSpaceDE w:val="0"/>
+        <w:autoSpaceDN w:val="0"/>
+        <w:adjustRightInd w:val="0"/>
+        <w:spacing w:after="0" w:line="240" w:lineRule="auto"/>
+        <w:rPr>
+          <w:rFonts w:ascii="Consolas" w:hAnsi="Consolas" w:cs="Consolas"/>
+          <w:color w:val="000000"/>
+          <w:sz w:val="19"/>
+          <w:szCs w:val="19"/>
+        </w:rPr>
+      </w:pPr>
+      <w:r>
+        <w:rPr>
+          <w:rFonts w:ascii="Consolas" w:hAnsi="Consolas" w:cs="Consolas"/>
+          <w:color w:val="000000"/>
+          <w:sz w:val="19"/>
+          <w:szCs w:val="19"/>
+        </w:rPr>
+        <w:tab/>
+      </w:r>
+      <w:r>
+        <w:rPr>
+          <w:rFonts w:ascii="Consolas" w:hAnsi="Consolas" w:cs="Consolas"/>
+          <w:color w:val="2B91AF"/>
+          <w:sz w:val="19"/>
+          <w:szCs w:val="19"/>
+        </w:rPr>
+        <w:t>FVector2D</w:t>
+      </w:r>
+      <w:r>
+        <w:rPr>
+          <w:rFonts w:ascii="Consolas" w:hAnsi="Consolas" w:cs="Consolas"/>
+          <w:color w:val="000000"/>
+          <w:sz w:val="19"/>
+          <w:szCs w:val="19"/>
+        </w:rPr>
+        <w:t xml:space="preserve"> </w:t>
+      </w:r>
+      <w:proofErr w:type="spellStart"/>
+      <w:r>
+        <w:rPr>
+          <w:rFonts w:ascii="Consolas" w:hAnsi="Consolas" w:cs="Consolas"/>
+          <w:color w:val="000000"/>
+          <w:sz w:val="19"/>
+          <w:szCs w:val="19"/>
+        </w:rPr>
+        <w:t>RawMovementInput</w:t>
+      </w:r>
+      <w:proofErr w:type="spellEnd"/>
+      <w:r>
+        <w:rPr>
+          <w:rFonts w:ascii="Consolas" w:hAnsi="Consolas" w:cs="Consolas"/>
+          <w:color w:val="000000"/>
+          <w:sz w:val="19"/>
+          <w:szCs w:val="19"/>
+        </w:rPr>
+        <w:t>;</w:t>
+      </w:r>
+    </w:p>
+    <w:p>
+      <w:r>
+        <w:rPr>
+          <w:rFonts w:ascii="Consolas" w:hAnsi="Consolas" w:cs="Consolas"/>
+          <w:color w:val="000000"/>
+          <w:sz w:val="19"/>
+          <w:szCs w:val="19"/>
+        </w:rPr>
+        <w:t>};</w:t>
+      </w:r>
+    </w:p>
+    <w:p>
+      <w:r>
+        <w:t xml:space="preserve">Create a variable of the </w:t>
+      </w:r>
+      <w:proofErr w:type="spellStart"/>
+      <w:r>
+        <w:t>struct</w:t>
+      </w:r>
+      <w:proofErr w:type="spellEnd"/>
+      <w:r>
+        <w:t xml:space="preserve"> at the end of </w:t>
+      </w:r>
+      <w:proofErr w:type="spellStart"/>
+      <w:r>
+        <w:t>Tank.h</w:t>
+      </w:r>
+      <w:proofErr w:type="spellEnd"/>
+    </w:p>
+    <w:p>
+      <w:pPr>
+        <w:autoSpaceDE w:val="0"/>
+        <w:autoSpaceDN w:val="0"/>
+        <w:adjustRightInd w:val="0"/>
+        <w:spacing w:after="0" w:line="240" w:lineRule="auto"/>
+        <w:rPr>
+          <w:rFonts w:ascii="Consolas" w:hAnsi="Consolas" w:cs="Consolas"/>
+          <w:color w:val="000000"/>
+          <w:sz w:val="19"/>
+          <w:szCs w:val="19"/>
+        </w:rPr>
+      </w:pPr>
+      <w:r>
+        <w:rPr>
+          <w:rFonts w:ascii="Consolas" w:hAnsi="Consolas" w:cs="Consolas"/>
+          <w:color w:val="0000FF"/>
+          <w:sz w:val="19"/>
+          <w:szCs w:val="19"/>
+        </w:rPr>
+        <w:t>protected</w:t>
+      </w:r>
+      <w:r>
+        <w:rPr>
+          <w:rFonts w:ascii="Consolas" w:hAnsi="Consolas" w:cs="Consolas"/>
+          <w:color w:val="000000"/>
+          <w:sz w:val="19"/>
+          <w:szCs w:val="19"/>
+        </w:rPr>
+        <w:t>:</w:t>
+      </w:r>
+    </w:p>
+    <w:p>
+      <w:pPr>
+        <w:autoSpaceDE w:val="0"/>
+        <w:autoSpaceDN w:val="0"/>
+        <w:adjustRightInd w:val="0"/>
+        <w:spacing w:after="0" w:line="240" w:lineRule="auto"/>
+        <w:rPr>
+          <w:rFonts w:ascii="Consolas" w:hAnsi="Consolas" w:cs="Consolas"/>
+          <w:color w:val="000000"/>
+          <w:sz w:val="19"/>
+          <w:szCs w:val="19"/>
+        </w:rPr>
+      </w:pPr>
+      <w:r>
+        <w:rPr>
+          <w:rFonts w:ascii="Consolas" w:hAnsi="Consolas" w:cs="Consolas"/>
+          <w:color w:val="000000"/>
+          <w:sz w:val="19"/>
+          <w:szCs w:val="19"/>
+        </w:rPr>
+        <w:tab/>
+      </w:r>
+      <w:proofErr w:type="gramStart"/>
+      <w:r>
+        <w:rPr>
+          <w:rFonts w:ascii="Consolas" w:hAnsi="Consolas" w:cs="Consolas"/>
+          <w:color w:val="6F008A"/>
+          <w:sz w:val="19"/>
+          <w:szCs w:val="19"/>
+        </w:rPr>
+        <w:t>UPROPERTY</w:t>
+      </w:r>
+      <w:r>
+        <w:rPr>
+          <w:rFonts w:ascii="Consolas" w:hAnsi="Consolas" w:cs="Consolas"/>
+          <w:color w:val="000000"/>
+          <w:sz w:val="19"/>
+          <w:szCs w:val="19"/>
+        </w:rPr>
+        <w:t>(</w:t>
+      </w:r>
+      <w:proofErr w:type="spellStart"/>
+      <w:proofErr w:type="gramEnd"/>
+      <w:r>
+        <w:rPr>
+          <w:rFonts w:ascii="Consolas" w:hAnsi="Consolas" w:cs="Consolas"/>
+          <w:color w:val="000000"/>
+          <w:sz w:val="19"/>
+          <w:szCs w:val="19"/>
+        </w:rPr>
+        <w:t>VisibleAnywhere</w:t>
+      </w:r>
+      <w:proofErr w:type="spellEnd"/>
+      <w:r>
+        <w:rPr>
+          <w:rFonts w:ascii="Consolas" w:hAnsi="Consolas" w:cs="Consolas"/>
+          <w:color w:val="000000"/>
+          <w:sz w:val="19"/>
+          <w:szCs w:val="19"/>
+        </w:rPr>
+        <w:t xml:space="preserve">, </w:t>
+      </w:r>
+      <w:proofErr w:type="spellStart"/>
+      <w:r>
+        <w:rPr>
+          <w:rFonts w:ascii="Consolas" w:hAnsi="Consolas" w:cs="Consolas"/>
+          <w:color w:val="000000"/>
+          <w:sz w:val="19"/>
+          <w:szCs w:val="19"/>
+        </w:rPr>
+        <w:t>BlueprintReadOnly</w:t>
+      </w:r>
+      <w:proofErr w:type="spellEnd"/>
+      <w:r>
+        <w:rPr>
+          <w:rFonts w:ascii="Consolas" w:hAnsi="Consolas" w:cs="Consolas"/>
+          <w:color w:val="000000"/>
+          <w:sz w:val="19"/>
+          <w:szCs w:val="19"/>
+        </w:rPr>
+        <w:t xml:space="preserve">, Category = </w:t>
+      </w:r>
+      <w:r>
+        <w:rPr>
+          <w:rFonts w:ascii="Consolas" w:hAnsi="Consolas" w:cs="Consolas"/>
+          <w:color w:val="A31515"/>
+          <w:sz w:val="19"/>
+          <w:szCs w:val="19"/>
+        </w:rPr>
+        <w:t>"Tank Input"</w:t>
+      </w:r>
+      <w:r>
+        <w:rPr>
+          <w:rFonts w:ascii="Consolas" w:hAnsi="Consolas" w:cs="Consolas"/>
+          <w:color w:val="000000"/>
+          <w:sz w:val="19"/>
+          <w:szCs w:val="19"/>
+        </w:rPr>
+        <w:t>)</w:t>
+      </w:r>
+    </w:p>
+    <w:p>
+      <w:r>
+        <w:rPr>
+          <w:rFonts w:ascii="Consolas" w:hAnsi="Consolas" w:cs="Consolas"/>
+          <w:color w:val="000000"/>
+          <w:sz w:val="19"/>
+          <w:szCs w:val="19"/>
+        </w:rPr>
+        <w:tab/>
+      </w:r>
+      <w:proofErr w:type="spellStart"/>
+      <w:r>
+        <w:rPr>
+          <w:rFonts w:ascii="Consolas" w:hAnsi="Consolas" w:cs="Consolas"/>
+          <w:color w:val="2B91AF"/>
+          <w:sz w:val="19"/>
+          <w:szCs w:val="19"/>
+        </w:rPr>
+        <w:t>FTankInput</w:t>
+      </w:r>
+      <w:proofErr w:type="spellEnd"/>
+      <w:r>
+        <w:rPr>
+          <w:rFonts w:ascii="Consolas" w:hAnsi="Consolas" w:cs="Consolas"/>
+          <w:color w:val="000000"/>
+          <w:sz w:val="19"/>
+          <w:szCs w:val="19"/>
+        </w:rPr>
+        <w:t xml:space="preserve"> </w:t>
+      </w:r>
+      <w:proofErr w:type="spellStart"/>
+      <w:r>
+        <w:rPr>
+          <w:rFonts w:ascii="Consolas" w:hAnsi="Consolas" w:cs="Consolas"/>
+          <w:color w:val="000000"/>
+          <w:sz w:val="19"/>
+          <w:szCs w:val="19"/>
+        </w:rPr>
+        <w:t>TankInput</w:t>
+      </w:r>
+      <w:proofErr w:type="spellEnd"/>
+      <w:r>
+        <w:rPr>
+          <w:rFonts w:ascii="Consolas" w:hAnsi="Consolas" w:cs="Consolas"/>
+          <w:color w:val="000000"/>
+          <w:sz w:val="19"/>
+          <w:szCs w:val="19"/>
+        </w:rPr>
+        <w:t>;</w:t>
+      </w:r>
+    </w:p>
+    <w:p>
+      <w:r>
+        <w:t>Add the implementation of Move methods as follows</w:t>
+      </w:r>
+    </w:p>
+    <w:p>
+      <w:pPr>
+        <w:autoSpaceDE w:val="0"/>
+        <w:autoSpaceDN w:val="0"/>
+        <w:adjustRightInd w:val="0"/>
+        <w:spacing w:after="0" w:line="240" w:lineRule="auto"/>
+        <w:rPr>
+          <w:rFonts w:ascii="Consolas" w:hAnsi="Consolas" w:cs="Consolas"/>
+          <w:color w:val="000000"/>
+          <w:sz w:val="19"/>
+          <w:szCs w:val="19"/>
+        </w:rPr>
+      </w:pPr>
+      <w:r>
+        <w:rPr>
+          <w:rFonts w:ascii="Consolas" w:hAnsi="Consolas" w:cs="Consolas"/>
+          <w:color w:val="0000FF"/>
+          <w:sz w:val="19"/>
+          <w:szCs w:val="19"/>
+        </w:rPr>
+        <w:t>void</w:t>
+      </w:r>
+      <w:r>
+        <w:rPr>
+          <w:rFonts w:ascii="Consolas" w:hAnsi="Consolas" w:cs="Consolas"/>
+          <w:color w:val="000000"/>
+          <w:sz w:val="19"/>
+          <w:szCs w:val="19"/>
+        </w:rPr>
+        <w:t xml:space="preserve"> </w:t>
+      </w:r>
+      <w:proofErr w:type="spellStart"/>
+      <w:proofErr w:type="gramStart"/>
+      <w:r>
+        <w:rPr>
+          <w:rFonts w:ascii="Consolas" w:hAnsi="Consolas" w:cs="Consolas"/>
+          <w:color w:val="2B91AF"/>
+          <w:sz w:val="19"/>
+          <w:szCs w:val="19"/>
+        </w:rPr>
+        <w:t>ATank</w:t>
+      </w:r>
+      <w:proofErr w:type="spellEnd"/>
+      <w:r>
+        <w:rPr>
+          <w:rFonts w:ascii="Consolas" w:hAnsi="Consolas" w:cs="Consolas"/>
+          <w:color w:val="000000"/>
+          <w:sz w:val="19"/>
+          <w:szCs w:val="19"/>
+        </w:rPr>
+        <w:t>::</w:t>
+      </w:r>
+      <w:proofErr w:type="spellStart"/>
+      <w:proofErr w:type="gramEnd"/>
+      <w:r>
+        <w:rPr>
+          <w:rFonts w:ascii="Consolas" w:hAnsi="Consolas" w:cs="Consolas"/>
+          <w:color w:val="000000"/>
+          <w:sz w:val="19"/>
+          <w:szCs w:val="19"/>
+        </w:rPr>
+        <w:t>MoveX</w:t>
+      </w:r>
+      <w:proofErr w:type="spellEnd"/>
+      <w:r>
+        <w:rPr>
+          <w:rFonts w:ascii="Consolas" w:hAnsi="Consolas" w:cs="Consolas"/>
+          <w:color w:val="000000"/>
+          <w:sz w:val="19"/>
+          <w:szCs w:val="19"/>
+        </w:rPr>
+        <w:t>(</w:t>
+      </w:r>
+      <w:r>
+        <w:rPr>
+          <w:rFonts w:ascii="Consolas" w:hAnsi="Consolas" w:cs="Consolas"/>
+          <w:color w:val="0000FF"/>
+          <w:sz w:val="19"/>
+          <w:szCs w:val="19"/>
+        </w:rPr>
+        <w:t>float</w:t>
+      </w:r>
+      <w:r>
+        <w:rPr>
+          <w:rFonts w:ascii="Consolas" w:hAnsi="Consolas" w:cs="Consolas"/>
+          <w:color w:val="000000"/>
+          <w:sz w:val="19"/>
+          <w:szCs w:val="19"/>
+        </w:rPr>
+        <w:t xml:space="preserve"> </w:t>
+      </w:r>
+      <w:proofErr w:type="spellStart"/>
+      <w:r>
+        <w:rPr>
+          <w:rFonts w:ascii="Consolas" w:hAnsi="Consolas" w:cs="Consolas"/>
+          <w:color w:val="808080"/>
+          <w:sz w:val="19"/>
+          <w:szCs w:val="19"/>
+        </w:rPr>
+        <w:t>AxisValue</w:t>
+      </w:r>
+      <w:proofErr w:type="spellEnd"/>
+      <w:r>
+        <w:rPr>
+          <w:rFonts w:ascii="Consolas" w:hAnsi="Consolas" w:cs="Consolas"/>
+          <w:color w:val="000000"/>
+          <w:sz w:val="19"/>
+          <w:szCs w:val="19"/>
+        </w:rPr>
+        <w:t>)</w:t>
+      </w:r>
+    </w:p>
+    <w:p>
+      <w:pPr>
+        <w:autoSpaceDE w:val="0"/>
+        <w:autoSpaceDN w:val="0"/>
+        <w:adjustRightInd w:val="0"/>
+        <w:spacing w:after="0" w:line="240" w:lineRule="auto"/>
+        <w:rPr>
+          <w:rFonts w:ascii="Consolas" w:hAnsi="Consolas" w:cs="Consolas"/>
+          <w:color w:val="000000"/>
+          <w:sz w:val="19"/>
+          <w:szCs w:val="19"/>
+        </w:rPr>
+      </w:pPr>
+      <w:r>
+        <w:rPr>
+          <w:rFonts w:ascii="Consolas" w:hAnsi="Consolas" w:cs="Consolas"/>
+          <w:color w:val="000000"/>
+          <w:sz w:val="19"/>
+          <w:szCs w:val="19"/>
+        </w:rPr>
+        <w:t>{</w:t>
+      </w:r>
+    </w:p>
+    <w:p>
+      <w:pPr>
+        <w:autoSpaceDE w:val="0"/>
+        <w:autoSpaceDN w:val="0"/>
+        <w:adjustRightInd w:val="0"/>
+        <w:spacing w:after="0" w:line="240" w:lineRule="auto"/>
+        <w:rPr>
+          <w:rFonts w:ascii="Consolas" w:hAnsi="Consolas" w:cs="Consolas"/>
+          <w:color w:val="000000"/>
+          <w:sz w:val="19"/>
+          <w:szCs w:val="19"/>
+        </w:rPr>
+      </w:pPr>
+      <w:r>
+        <w:rPr>
+          <w:rFonts w:ascii="Consolas" w:hAnsi="Consolas" w:cs="Consolas"/>
+          <w:color w:val="000000"/>
+          <w:sz w:val="19"/>
+          <w:szCs w:val="19"/>
+        </w:rPr>
+        <w:tab/>
+      </w:r>
+      <w:proofErr w:type="spellStart"/>
+      <w:r>
+        <w:rPr>
+          <w:rFonts w:ascii="Consolas" w:hAnsi="Consolas" w:cs="Consolas"/>
+          <w:color w:val="000000"/>
+          <w:sz w:val="19"/>
+          <w:szCs w:val="19"/>
+        </w:rPr>
+        <w:t>TankInput.MoveX</w:t>
+      </w:r>
+      <w:proofErr w:type="spellEnd"/>
+      <w:r>
+        <w:rPr>
+          <w:rFonts w:ascii="Consolas" w:hAnsi="Consolas" w:cs="Consolas"/>
+          <w:color w:val="000000"/>
+          <w:sz w:val="19"/>
+          <w:szCs w:val="19"/>
+        </w:rPr>
+        <w:t>(</w:t>
+      </w:r>
+      <w:proofErr w:type="spellStart"/>
+      <w:r>
+        <w:rPr>
+          <w:rFonts w:ascii="Consolas" w:hAnsi="Consolas" w:cs="Consolas"/>
+          <w:color w:val="808080"/>
+          <w:sz w:val="19"/>
+          <w:szCs w:val="19"/>
+        </w:rPr>
+        <w:t>AxisValue</w:t>
+      </w:r>
+      <w:proofErr w:type="spellEnd"/>
+      <w:r>
+        <w:rPr>
+          <w:rFonts w:ascii="Consolas" w:hAnsi="Consolas" w:cs="Consolas"/>
+          <w:color w:val="000000"/>
+          <w:sz w:val="19"/>
+          <w:szCs w:val="19"/>
+        </w:rPr>
+        <w:t>);</w:t>
+      </w:r>
+    </w:p>
+    <w:p>
+      <w:pPr>
+        <w:autoSpaceDE w:val="0"/>
+        <w:autoSpaceDN w:val="0"/>
+        <w:adjustRightInd w:val="0"/>
+        <w:spacing w:after="0" w:line="240" w:lineRule="auto"/>
+        <w:rPr>
+          <w:rFonts w:ascii="Consolas" w:hAnsi="Consolas" w:cs="Consolas"/>
+          <w:color w:val="000000"/>
+          <w:sz w:val="19"/>
+          <w:szCs w:val="19"/>
+        </w:rPr>
+      </w:pPr>
+      <w:r>
+        <w:rPr>
+          <w:rFonts w:ascii="Consolas" w:hAnsi="Consolas" w:cs="Consolas"/>
+          <w:color w:val="000000"/>
+          <w:sz w:val="19"/>
+          <w:szCs w:val="19"/>
+        </w:rPr>
+        <w:t>}</w:t>
+      </w:r>
+    </w:p>
+    <w:p>
+      <w:pPr>
+        <w:autoSpaceDE w:val="0"/>
+        <w:autoSpaceDN w:val="0"/>
+        <w:adjustRightInd w:val="0"/>
+        <w:spacing w:after="0" w:line="240" w:lineRule="auto"/>
+        <w:rPr>
+          <w:rFonts w:ascii="Consolas" w:hAnsi="Consolas" w:cs="Consolas"/>
+          <w:color w:val="000000"/>
+          <w:sz w:val="19"/>
+          <w:szCs w:val="19"/>
+        </w:rPr>
+      </w:pPr>
+    </w:p>
+    <w:p>
+      <w:pPr>
+        <w:autoSpaceDE w:val="0"/>
+        <w:autoSpaceDN w:val="0"/>
+        <w:adjustRightInd w:val="0"/>
+        <w:spacing w:after="0" w:line="240" w:lineRule="auto"/>
+        <w:rPr>
+          <w:rFonts w:ascii="Consolas" w:hAnsi="Consolas" w:cs="Consolas"/>
+          <w:color w:val="000000"/>
+          <w:sz w:val="19"/>
+          <w:szCs w:val="19"/>
+        </w:rPr>
+      </w:pPr>
+      <w:r>
+        <w:rPr>
+          <w:rFonts w:ascii="Consolas" w:hAnsi="Consolas" w:cs="Consolas"/>
+          <w:color w:val="0000FF"/>
+          <w:sz w:val="19"/>
+          <w:szCs w:val="19"/>
+        </w:rPr>
+        <w:t>void</w:t>
+      </w:r>
+      <w:r>
+        <w:rPr>
+          <w:rFonts w:ascii="Consolas" w:hAnsi="Consolas" w:cs="Consolas"/>
+          <w:color w:val="000000"/>
+          <w:sz w:val="19"/>
+          <w:szCs w:val="19"/>
+        </w:rPr>
+        <w:t xml:space="preserve"> </w:t>
+      </w:r>
+      <w:proofErr w:type="spellStart"/>
+      <w:proofErr w:type="gramStart"/>
+      <w:r>
+        <w:rPr>
+          <w:rFonts w:ascii="Consolas" w:hAnsi="Consolas" w:cs="Consolas"/>
+          <w:color w:val="2B91AF"/>
+          <w:sz w:val="19"/>
+          <w:szCs w:val="19"/>
+        </w:rPr>
+        <w:t>ATank</w:t>
+      </w:r>
+      <w:proofErr w:type="spellEnd"/>
+      <w:r>
+        <w:rPr>
+          <w:rFonts w:ascii="Consolas" w:hAnsi="Consolas" w:cs="Consolas"/>
+          <w:color w:val="000000"/>
+          <w:sz w:val="19"/>
+          <w:szCs w:val="19"/>
+        </w:rPr>
+        <w:t>::</w:t>
+      </w:r>
+      <w:proofErr w:type="spellStart"/>
+      <w:proofErr w:type="gramEnd"/>
+      <w:r>
+        <w:rPr>
+          <w:rFonts w:ascii="Consolas" w:hAnsi="Consolas" w:cs="Consolas"/>
+          <w:color w:val="000000"/>
+          <w:sz w:val="19"/>
+          <w:szCs w:val="19"/>
+        </w:rPr>
+        <w:t>MoveY</w:t>
+      </w:r>
+      <w:proofErr w:type="spellEnd"/>
+      <w:r>
+        <w:rPr>
+          <w:rFonts w:ascii="Consolas" w:hAnsi="Consolas" w:cs="Consolas"/>
+          <w:color w:val="000000"/>
+          <w:sz w:val="19"/>
+          <w:szCs w:val="19"/>
+        </w:rPr>
+        <w:t>(</w:t>
+      </w:r>
+      <w:r>
+        <w:rPr>
+          <w:rFonts w:ascii="Consolas" w:hAnsi="Consolas" w:cs="Consolas"/>
+          <w:color w:val="0000FF"/>
+          <w:sz w:val="19"/>
+          <w:szCs w:val="19"/>
+        </w:rPr>
+        <w:t>float</w:t>
+      </w:r>
+      <w:r>
+        <w:rPr>
+          <w:rFonts w:ascii="Consolas" w:hAnsi="Consolas" w:cs="Consolas"/>
+          <w:color w:val="000000"/>
+          <w:sz w:val="19"/>
+          <w:szCs w:val="19"/>
+        </w:rPr>
+        <w:t xml:space="preserve"> </w:t>
+      </w:r>
+      <w:proofErr w:type="spellStart"/>
+      <w:r>
+        <w:rPr>
+          <w:rFonts w:ascii="Consolas" w:hAnsi="Consolas" w:cs="Consolas"/>
+          <w:color w:val="808080"/>
+          <w:sz w:val="19"/>
+          <w:szCs w:val="19"/>
+        </w:rPr>
+        <w:t>AxisValue</w:t>
+      </w:r>
+      <w:proofErr w:type="spellEnd"/>
+      <w:r>
+        <w:rPr>
+          <w:rFonts w:ascii="Consolas" w:hAnsi="Consolas" w:cs="Consolas"/>
+          <w:color w:val="000000"/>
+          <w:sz w:val="19"/>
+          <w:szCs w:val="19"/>
+        </w:rPr>
+        <w:t>)</w:t>
+      </w:r>
+    </w:p>
+    <w:p>
+      <w:pPr>
+        <w:autoSpaceDE w:val="0"/>
+        <w:autoSpaceDN w:val="0"/>
+        <w:adjustRightInd w:val="0"/>
+        <w:spacing w:after="0" w:line="240" w:lineRule="auto"/>
+        <w:rPr>
+          <w:rFonts w:ascii="Consolas" w:hAnsi="Consolas" w:cs="Consolas"/>
+          <w:color w:val="000000"/>
+          <w:sz w:val="19"/>
+          <w:szCs w:val="19"/>
+        </w:rPr>
+      </w:pPr>
+      <w:r>
+        <w:rPr>
+          <w:rFonts w:ascii="Consolas" w:hAnsi="Consolas" w:cs="Consolas"/>
+          <w:color w:val="000000"/>
+          <w:sz w:val="19"/>
+          <w:szCs w:val="19"/>
+        </w:rPr>
+        <w:t>{</w:t>
+      </w:r>
+    </w:p>
+    <w:p>
+      <w:pPr>
+        <w:autoSpaceDE w:val="0"/>
+        <w:autoSpaceDN w:val="0"/>
+        <w:adjustRightInd w:val="0"/>
+        <w:spacing w:after="0" w:line="240" w:lineRule="auto"/>
+        <w:rPr>
+          <w:rFonts w:ascii="Consolas" w:hAnsi="Consolas" w:cs="Consolas"/>
+          <w:color w:val="000000"/>
+          <w:sz w:val="19"/>
+          <w:szCs w:val="19"/>
+        </w:rPr>
+      </w:pPr>
+      <w:r>
+        <w:rPr>
+          <w:rFonts w:ascii="Consolas" w:hAnsi="Consolas" w:cs="Consolas"/>
+          <w:color w:val="000000"/>
+          <w:sz w:val="19"/>
+          <w:szCs w:val="19"/>
+        </w:rPr>
+        <w:tab/>
+      </w:r>
+      <w:proofErr w:type="spellStart"/>
+      <w:r>
+        <w:rPr>
+          <w:rFonts w:ascii="Consolas" w:hAnsi="Consolas" w:cs="Consolas"/>
+          <w:color w:val="000000"/>
+          <w:sz w:val="19"/>
+          <w:szCs w:val="19"/>
+        </w:rPr>
+        <w:t>TankInput.MoveY</w:t>
+      </w:r>
+      <w:proofErr w:type="spellEnd"/>
+      <w:r>
+        <w:rPr>
+          <w:rFonts w:ascii="Consolas" w:hAnsi="Consolas" w:cs="Consolas"/>
+          <w:color w:val="000000"/>
+          <w:sz w:val="19"/>
+          <w:szCs w:val="19"/>
+        </w:rPr>
+        <w:t>(</w:t>
+      </w:r>
+      <w:proofErr w:type="spellStart"/>
+      <w:r>
+        <w:rPr>
+          <w:rFonts w:ascii="Consolas" w:hAnsi="Consolas" w:cs="Consolas"/>
+          <w:color w:val="808080"/>
+          <w:sz w:val="19"/>
+          <w:szCs w:val="19"/>
+        </w:rPr>
+        <w:t>AxisValue</w:t>
+      </w:r>
+      <w:proofErr w:type="spellEnd"/>
+      <w:r>
+        <w:rPr>
+          <w:rFonts w:ascii="Consolas" w:hAnsi="Consolas" w:cs="Consolas"/>
+          <w:color w:val="000000"/>
+          <w:sz w:val="19"/>
+          <w:szCs w:val="19"/>
+        </w:rPr>
+        <w:t>);</w:t>
+      </w:r>
+    </w:p>
+    <w:p>
+      <w:r>
+        <w:rPr>
+          <w:rFonts w:ascii="Consolas" w:hAnsi="Consolas" w:cs="Consolas"/>
+          <w:color w:val="000000"/>
+          <w:sz w:val="19"/>
+          <w:szCs w:val="19"/>
+        </w:rPr>
+        <w:t>}</w:t>
+      </w:r>
+    </w:p>
+    <w:p>
+      <w:r>
+        <w:t xml:space="preserve">Create implementation of functions in </w:t>
+      </w:r>
+      <w:proofErr w:type="spellStart"/>
+      <w:r>
+        <w:t>struct</w:t>
+      </w:r>
+      <w:proofErr w:type="spellEnd"/>
+      <w:r>
+        <w:t xml:space="preserve"> in the </w:t>
+      </w:r>
+      <w:r>
+        <w:rPr>
+          <w:color w:val="FF0000"/>
+        </w:rPr>
+        <w:t>Tank.cpp</w:t>
+      </w:r>
+      <w:r>
+        <w:t xml:space="preserve"> file as follows</w:t>
+      </w:r>
+    </w:p>
+    <w:p>
+      <w:pPr>
+        <w:autoSpaceDE w:val="0"/>
+        <w:autoSpaceDN w:val="0"/>
+        <w:adjustRightInd w:val="0"/>
+        <w:spacing w:after="0" w:line="240" w:lineRule="auto"/>
+        <w:rPr>
+          <w:rFonts w:ascii="Consolas" w:hAnsi="Consolas" w:cs="Consolas"/>
+          <w:color w:val="000000"/>
+          <w:sz w:val="19"/>
+          <w:szCs w:val="19"/>
+        </w:rPr>
+      </w:pPr>
+      <w:r>
+        <w:rPr>
+          <w:rFonts w:ascii="Consolas" w:hAnsi="Consolas" w:cs="Consolas"/>
+          <w:color w:val="0000FF"/>
+          <w:sz w:val="19"/>
+          <w:szCs w:val="19"/>
+        </w:rPr>
+        <w:t>void</w:t>
+      </w:r>
+      <w:r>
+        <w:rPr>
+          <w:rFonts w:ascii="Consolas" w:hAnsi="Consolas" w:cs="Consolas"/>
+          <w:color w:val="000000"/>
+          <w:sz w:val="19"/>
+          <w:szCs w:val="19"/>
+        </w:rPr>
+        <w:t xml:space="preserve"> </w:t>
+      </w:r>
+      <w:proofErr w:type="spellStart"/>
+      <w:proofErr w:type="gramStart"/>
+      <w:r>
+        <w:rPr>
+          <w:rFonts w:ascii="Consolas" w:hAnsi="Consolas" w:cs="Consolas"/>
+          <w:color w:val="2B91AF"/>
+          <w:sz w:val="19"/>
+          <w:szCs w:val="19"/>
+        </w:rPr>
+        <w:t>FTankInput</w:t>
+      </w:r>
+      <w:proofErr w:type="spellEnd"/>
+      <w:r>
+        <w:rPr>
+          <w:rFonts w:ascii="Consolas" w:hAnsi="Consolas" w:cs="Consolas"/>
+          <w:color w:val="000000"/>
+          <w:sz w:val="19"/>
+          <w:szCs w:val="19"/>
+        </w:rPr>
+        <w:t>::</w:t>
+      </w:r>
+      <w:proofErr w:type="gramEnd"/>
+      <w:r>
+        <w:rPr>
+          <w:rFonts w:ascii="Consolas" w:hAnsi="Consolas" w:cs="Consolas"/>
+          <w:color w:val="000000"/>
+          <w:sz w:val="19"/>
+          <w:szCs w:val="19"/>
+        </w:rPr>
+        <w:t>Sanitize()</w:t>
+      </w:r>
+    </w:p>
+    <w:p>
+      <w:pPr>
+        <w:autoSpaceDE w:val="0"/>
+        <w:autoSpaceDN w:val="0"/>
+        <w:adjustRightInd w:val="0"/>
+        <w:spacing w:after="0" w:line="240" w:lineRule="auto"/>
+        <w:rPr>
+          <w:rFonts w:ascii="Consolas" w:hAnsi="Consolas" w:cs="Consolas"/>
+          <w:color w:val="000000"/>
+          <w:sz w:val="19"/>
+          <w:szCs w:val="19"/>
+        </w:rPr>
+      </w:pPr>
+      <w:r>
+        <w:rPr>
+          <w:rFonts w:ascii="Consolas" w:hAnsi="Consolas" w:cs="Consolas"/>
+          <w:color w:val="000000"/>
+          <w:sz w:val="19"/>
+          <w:szCs w:val="19"/>
+        </w:rPr>
+        <w:t>{</w:t>
+      </w:r>
+    </w:p>
+    <w:p>
+      <w:pPr>
+        <w:autoSpaceDE w:val="0"/>
+        <w:autoSpaceDN w:val="0"/>
+        <w:adjustRightInd w:val="0"/>
+        <w:spacing w:after="0" w:line="240" w:lineRule="auto"/>
+        <w:rPr>
+          <w:rFonts w:ascii="Consolas" w:hAnsi="Consolas" w:cs="Consolas"/>
+          <w:color w:val="000000"/>
+          <w:sz w:val="19"/>
+          <w:szCs w:val="19"/>
+        </w:rPr>
+      </w:pPr>
+      <w:r>
+        <w:rPr>
+          <w:rFonts w:ascii="Consolas" w:hAnsi="Consolas" w:cs="Consolas"/>
+          <w:color w:val="000000"/>
+          <w:sz w:val="19"/>
+          <w:szCs w:val="19"/>
+        </w:rPr>
+        <w:tab/>
+      </w:r>
+      <w:proofErr w:type="spellStart"/>
+      <w:r>
+        <w:rPr>
+          <w:rFonts w:ascii="Consolas" w:hAnsi="Consolas" w:cs="Consolas"/>
+          <w:color w:val="000000"/>
+          <w:sz w:val="19"/>
+          <w:szCs w:val="19"/>
+        </w:rPr>
+        <w:t>MovementInput</w:t>
+      </w:r>
+      <w:proofErr w:type="spellEnd"/>
+      <w:r>
+        <w:rPr>
+          <w:rFonts w:ascii="Consolas" w:hAnsi="Consolas" w:cs="Consolas"/>
+          <w:color w:val="000000"/>
+          <w:sz w:val="19"/>
+          <w:szCs w:val="19"/>
+        </w:rPr>
+        <w:t xml:space="preserve"> </w:t>
+      </w:r>
+      <w:r>
+        <w:rPr>
+          <w:rFonts w:ascii="Consolas" w:hAnsi="Consolas" w:cs="Consolas"/>
+          <w:color w:val="008080"/>
+          <w:sz w:val="19"/>
+          <w:szCs w:val="19"/>
+        </w:rPr>
+        <w:t>=</w:t>
+      </w:r>
+      <w:r>
+        <w:rPr>
+          <w:rFonts w:ascii="Consolas" w:hAnsi="Consolas" w:cs="Consolas"/>
+          <w:color w:val="000000"/>
+          <w:sz w:val="19"/>
+          <w:szCs w:val="19"/>
+        </w:rPr>
+        <w:t xml:space="preserve"> </w:t>
+      </w:r>
+      <w:proofErr w:type="spellStart"/>
+      <w:r>
+        <w:rPr>
+          <w:rFonts w:ascii="Consolas" w:hAnsi="Consolas" w:cs="Consolas"/>
+          <w:color w:val="000000"/>
+          <w:sz w:val="19"/>
+          <w:szCs w:val="19"/>
+        </w:rPr>
+        <w:t>RawMovementInput.ClampAxes</w:t>
+      </w:r>
+      <w:proofErr w:type="spellEnd"/>
+      <w:r>
+        <w:rPr>
+          <w:rFonts w:ascii="Consolas" w:hAnsi="Consolas" w:cs="Consolas"/>
+          <w:color w:val="000000"/>
+          <w:sz w:val="19"/>
+          <w:szCs w:val="19"/>
+        </w:rPr>
+        <w:t>(-1.0f, 1.0f);</w:t>
+      </w:r>
+    </w:p>
+    <w:p>
+      <w:pPr>
+        <w:autoSpaceDE w:val="0"/>
+        <w:autoSpaceDN w:val="0"/>
+        <w:adjustRightInd w:val="0"/>
+        <w:spacing w:after="0" w:line="240" w:lineRule="auto"/>
+        <w:rPr>
+          <w:rFonts w:ascii="Consolas" w:hAnsi="Consolas" w:cs="Consolas"/>
+          <w:color w:val="000000"/>
+          <w:sz w:val="19"/>
+          <w:szCs w:val="19"/>
+        </w:rPr>
+      </w:pPr>
+      <w:r>
+        <w:rPr>
+          <w:rFonts w:ascii="Consolas" w:hAnsi="Consolas" w:cs="Consolas"/>
+          <w:color w:val="000000"/>
+          <w:sz w:val="19"/>
+          <w:szCs w:val="19"/>
+        </w:rPr>
+        <w:tab/>
+      </w:r>
+      <w:proofErr w:type="spellStart"/>
+      <w:r>
+        <w:rPr>
+          <w:rFonts w:ascii="Consolas" w:hAnsi="Consolas" w:cs="Consolas"/>
+          <w:color w:val="000000"/>
+          <w:sz w:val="19"/>
+          <w:szCs w:val="19"/>
+        </w:rPr>
+        <w:t>MovementInput</w:t>
+      </w:r>
+      <w:proofErr w:type="spellEnd"/>
+      <w:r>
+        <w:rPr>
+          <w:rFonts w:ascii="Consolas" w:hAnsi="Consolas" w:cs="Consolas"/>
+          <w:color w:val="000000"/>
+          <w:sz w:val="19"/>
+          <w:szCs w:val="19"/>
+        </w:rPr>
+        <w:t xml:space="preserve"> = </w:t>
+      </w:r>
+      <w:proofErr w:type="spellStart"/>
+      <w:r>
+        <w:rPr>
+          <w:rFonts w:ascii="Consolas" w:hAnsi="Consolas" w:cs="Consolas"/>
+          <w:color w:val="000000"/>
+          <w:sz w:val="19"/>
+          <w:szCs w:val="19"/>
+        </w:rPr>
+        <w:t>MovementInput.GetSafeNormal</w:t>
+      </w:r>
+      <w:proofErr w:type="spellEnd"/>
+      <w:r>
+        <w:rPr>
+          <w:rFonts w:ascii="Consolas" w:hAnsi="Consolas" w:cs="Consolas"/>
+          <w:color w:val="000000"/>
+          <w:sz w:val="19"/>
+          <w:szCs w:val="19"/>
+        </w:rPr>
+        <w:t>();</w:t>
+      </w:r>
+    </w:p>
+    <w:p>
+      <w:pPr>
+        <w:autoSpaceDE w:val="0"/>
+        <w:autoSpaceDN w:val="0"/>
+        <w:adjustRightInd w:val="0"/>
+        <w:spacing w:after="0" w:line="240" w:lineRule="auto"/>
+        <w:rPr>
+          <w:rFonts w:ascii="Consolas" w:hAnsi="Consolas" w:cs="Consolas"/>
+          <w:color w:val="000000"/>
+          <w:sz w:val="19"/>
+          <w:szCs w:val="19"/>
+        </w:rPr>
+      </w:pPr>
+      <w:r>
+        <w:rPr>
+          <w:rFonts w:ascii="Consolas" w:hAnsi="Consolas" w:cs="Consolas"/>
+          <w:color w:val="000000"/>
+          <w:sz w:val="19"/>
+          <w:szCs w:val="19"/>
+        </w:rPr>
+        <w:tab/>
+      </w:r>
+      <w:proofErr w:type="spellStart"/>
+      <w:r>
+        <w:rPr>
+          <w:rFonts w:ascii="Consolas" w:hAnsi="Consolas" w:cs="Consolas"/>
+          <w:color w:val="000000"/>
+          <w:sz w:val="19"/>
+          <w:szCs w:val="19"/>
+        </w:rPr>
+        <w:t>RawMovementInput.Set</w:t>
+      </w:r>
+      <w:proofErr w:type="spellEnd"/>
+      <w:r>
+        <w:rPr>
+          <w:rFonts w:ascii="Consolas" w:hAnsi="Consolas" w:cs="Consolas"/>
+          <w:color w:val="000000"/>
+          <w:sz w:val="19"/>
+          <w:szCs w:val="19"/>
+        </w:rPr>
+        <w:t>(0.0f, 0.0f);</w:t>
+      </w:r>
+    </w:p>
+    <w:p>
+      <w:pPr>
+        <w:autoSpaceDE w:val="0"/>
+        <w:autoSpaceDN w:val="0"/>
+        <w:adjustRightInd w:val="0"/>
+        <w:spacing w:after="0" w:line="240" w:lineRule="auto"/>
+        <w:rPr>
+          <w:rFonts w:ascii="Consolas" w:hAnsi="Consolas" w:cs="Consolas"/>
+          <w:color w:val="000000"/>
+          <w:sz w:val="19"/>
+          <w:szCs w:val="19"/>
+        </w:rPr>
+      </w:pPr>
+      <w:r>
+        <w:rPr>
+          <w:rFonts w:ascii="Consolas" w:hAnsi="Consolas" w:cs="Consolas"/>
+          <w:color w:val="000000"/>
+          <w:sz w:val="19"/>
+          <w:szCs w:val="19"/>
+        </w:rPr>
+        <w:t>}</w:t>
+      </w:r>
+    </w:p>
+    <w:p>
+      <w:pPr>
+        <w:autoSpaceDE w:val="0"/>
+        <w:autoSpaceDN w:val="0"/>
+        <w:adjustRightInd w:val="0"/>
+        <w:spacing w:after="0" w:line="240" w:lineRule="auto"/>
+        <w:rPr>
+          <w:rFonts w:ascii="Consolas" w:hAnsi="Consolas" w:cs="Consolas"/>
+          <w:color w:val="000000"/>
+          <w:sz w:val="19"/>
+          <w:szCs w:val="19"/>
+        </w:rPr>
+      </w:pPr>
+    </w:p>
+    <w:p>
+      <w:pPr>
+        <w:autoSpaceDE w:val="0"/>
+        <w:autoSpaceDN w:val="0"/>
+        <w:adjustRightInd w:val="0"/>
+        <w:spacing w:after="0" w:line="240" w:lineRule="auto"/>
+        <w:rPr>
+          <w:rFonts w:ascii="Consolas" w:hAnsi="Consolas" w:cs="Consolas"/>
+          <w:color w:val="000000"/>
+          <w:sz w:val="19"/>
+          <w:szCs w:val="19"/>
+        </w:rPr>
+      </w:pPr>
+      <w:r>
+        <w:rPr>
+          <w:rFonts w:ascii="Consolas" w:hAnsi="Consolas" w:cs="Consolas"/>
+          <w:color w:val="0000FF"/>
+          <w:sz w:val="19"/>
+          <w:szCs w:val="19"/>
+        </w:rPr>
+        <w:t>void</w:t>
+      </w:r>
+      <w:r>
+        <w:rPr>
+          <w:rFonts w:ascii="Consolas" w:hAnsi="Consolas" w:cs="Consolas"/>
+          <w:color w:val="000000"/>
+          <w:sz w:val="19"/>
+          <w:szCs w:val="19"/>
+        </w:rPr>
+        <w:t xml:space="preserve"> </w:t>
+      </w:r>
+      <w:proofErr w:type="spellStart"/>
+      <w:proofErr w:type="gramStart"/>
+      <w:r>
+        <w:rPr>
+          <w:rFonts w:ascii="Consolas" w:hAnsi="Consolas" w:cs="Consolas"/>
+          <w:color w:val="2B91AF"/>
+          <w:sz w:val="19"/>
+          <w:szCs w:val="19"/>
+        </w:rPr>
+        <w:t>FTankInput</w:t>
+      </w:r>
+      <w:proofErr w:type="spellEnd"/>
+      <w:r>
+        <w:rPr>
+          <w:rFonts w:ascii="Consolas" w:hAnsi="Consolas" w:cs="Consolas"/>
+          <w:color w:val="000000"/>
+          <w:sz w:val="19"/>
+          <w:szCs w:val="19"/>
+        </w:rPr>
+        <w:t>::</w:t>
+      </w:r>
+      <w:proofErr w:type="spellStart"/>
+      <w:proofErr w:type="gramEnd"/>
+      <w:r>
+        <w:rPr>
+          <w:rFonts w:ascii="Consolas" w:hAnsi="Consolas" w:cs="Consolas"/>
+          <w:color w:val="000000"/>
+          <w:sz w:val="19"/>
+          <w:szCs w:val="19"/>
+        </w:rPr>
+        <w:t>MoveX</w:t>
+      </w:r>
+      <w:proofErr w:type="spellEnd"/>
+      <w:r>
+        <w:rPr>
+          <w:rFonts w:ascii="Consolas" w:hAnsi="Consolas" w:cs="Consolas"/>
+          <w:color w:val="000000"/>
+          <w:sz w:val="19"/>
+          <w:szCs w:val="19"/>
+        </w:rPr>
+        <w:t>(</w:t>
+      </w:r>
+      <w:r>
+        <w:rPr>
+          <w:rFonts w:ascii="Consolas" w:hAnsi="Consolas" w:cs="Consolas"/>
+          <w:color w:val="0000FF"/>
+          <w:sz w:val="19"/>
+          <w:szCs w:val="19"/>
+        </w:rPr>
+        <w:t>float</w:t>
+      </w:r>
+      <w:r>
+        <w:rPr>
+          <w:rFonts w:ascii="Consolas" w:hAnsi="Consolas" w:cs="Consolas"/>
+          <w:color w:val="000000"/>
+          <w:sz w:val="19"/>
+          <w:szCs w:val="19"/>
+        </w:rPr>
+        <w:t xml:space="preserve"> </w:t>
+      </w:r>
+      <w:proofErr w:type="spellStart"/>
+      <w:r>
+        <w:rPr>
+          <w:rFonts w:ascii="Consolas" w:hAnsi="Consolas" w:cs="Consolas"/>
+          <w:color w:val="808080"/>
+          <w:sz w:val="19"/>
+          <w:szCs w:val="19"/>
+        </w:rPr>
+        <w:t>AxisValue</w:t>
+      </w:r>
+      <w:proofErr w:type="spellEnd"/>
+      <w:r>
+        <w:rPr>
+          <w:rFonts w:ascii="Consolas" w:hAnsi="Consolas" w:cs="Consolas"/>
+          <w:color w:val="000000"/>
+          <w:sz w:val="19"/>
+          <w:szCs w:val="19"/>
+        </w:rPr>
+        <w:t>)</w:t>
+      </w:r>
+    </w:p>
+    <w:p>
+      <w:pPr>
+        <w:autoSpaceDE w:val="0"/>
+        <w:autoSpaceDN w:val="0"/>
+        <w:adjustRightInd w:val="0"/>
+        <w:spacing w:after="0" w:line="240" w:lineRule="auto"/>
+        <w:rPr>
+          <w:rFonts w:ascii="Consolas" w:hAnsi="Consolas" w:cs="Consolas"/>
+          <w:color w:val="000000"/>
+          <w:sz w:val="19"/>
+          <w:szCs w:val="19"/>
+        </w:rPr>
+      </w:pPr>
+      <w:r>
+        <w:rPr>
+          <w:rFonts w:ascii="Consolas" w:hAnsi="Consolas" w:cs="Consolas"/>
+          <w:color w:val="000000"/>
+          <w:sz w:val="19"/>
+          <w:szCs w:val="19"/>
+        </w:rPr>
+        <w:t>{</w:t>
+      </w:r>
+    </w:p>
+    <w:p>
+      <w:pPr>
+        <w:autoSpaceDE w:val="0"/>
+        <w:autoSpaceDN w:val="0"/>
+        <w:adjustRightInd w:val="0"/>
+        <w:spacing w:after="0" w:line="240" w:lineRule="auto"/>
+        <w:rPr>
+          <w:rFonts w:ascii="Consolas" w:hAnsi="Consolas" w:cs="Consolas"/>
+          <w:color w:val="000000"/>
+          <w:sz w:val="19"/>
+          <w:szCs w:val="19"/>
+        </w:rPr>
+      </w:pPr>
+      <w:r>
+        <w:rPr>
+          <w:rFonts w:ascii="Consolas" w:hAnsi="Consolas" w:cs="Consolas"/>
+          <w:color w:val="000000"/>
+          <w:sz w:val="19"/>
+          <w:szCs w:val="19"/>
+        </w:rPr>
+        <w:tab/>
+      </w:r>
+      <w:proofErr w:type="spellStart"/>
+      <w:r>
+        <w:rPr>
+          <w:rFonts w:ascii="Consolas" w:hAnsi="Consolas" w:cs="Consolas"/>
+          <w:color w:val="000000"/>
+          <w:sz w:val="19"/>
+          <w:szCs w:val="19"/>
+        </w:rPr>
+        <w:t>RawMovementInput.X</w:t>
+      </w:r>
+      <w:proofErr w:type="spellEnd"/>
+      <w:r>
+        <w:rPr>
+          <w:rFonts w:ascii="Consolas" w:hAnsi="Consolas" w:cs="Consolas"/>
+          <w:color w:val="000000"/>
+          <w:sz w:val="19"/>
+          <w:szCs w:val="19"/>
+        </w:rPr>
+        <w:t xml:space="preserve"> += </w:t>
+      </w:r>
+      <w:proofErr w:type="spellStart"/>
+      <w:r>
+        <w:rPr>
+          <w:rFonts w:ascii="Consolas" w:hAnsi="Consolas" w:cs="Consolas"/>
+          <w:color w:val="808080"/>
+          <w:sz w:val="19"/>
+          <w:szCs w:val="19"/>
+        </w:rPr>
+        <w:t>AxisValue</w:t>
+      </w:r>
+      <w:proofErr w:type="spellEnd"/>
+      <w:r>
+        <w:rPr>
+          <w:rFonts w:ascii="Consolas" w:hAnsi="Consolas" w:cs="Consolas"/>
+          <w:color w:val="000000"/>
+          <w:sz w:val="19"/>
+          <w:szCs w:val="19"/>
+        </w:rPr>
+        <w:t>;</w:t>
+      </w:r>
+    </w:p>
+    <w:p>
+      <w:pPr>
+        <w:autoSpaceDE w:val="0"/>
+        <w:autoSpaceDN w:val="0"/>
+        <w:adjustRightInd w:val="0"/>
+        <w:spacing w:after="0" w:line="240" w:lineRule="auto"/>
+        <w:rPr>
+          <w:rFonts w:ascii="Consolas" w:hAnsi="Consolas" w:cs="Consolas"/>
+          <w:color w:val="000000"/>
+          <w:sz w:val="19"/>
+          <w:szCs w:val="19"/>
+        </w:rPr>
+      </w:pPr>
+      <w:r>
+        <w:rPr>
+          <w:rFonts w:ascii="Consolas" w:hAnsi="Consolas" w:cs="Consolas"/>
+          <w:color w:val="000000"/>
+          <w:sz w:val="19"/>
+          <w:szCs w:val="19"/>
+        </w:rPr>
+        <w:t>}</w:t>
+      </w:r>
+    </w:p>
+    <w:p>
+      <w:pPr>
+        <w:autoSpaceDE w:val="0"/>
+        <w:autoSpaceDN w:val="0"/>
+        <w:adjustRightInd w:val="0"/>
+        <w:spacing w:after="0" w:line="240" w:lineRule="auto"/>
+        <w:rPr>
+          <w:rFonts w:ascii="Consolas" w:hAnsi="Consolas" w:cs="Consolas"/>
+          <w:color w:val="000000"/>
+          <w:sz w:val="19"/>
+          <w:szCs w:val="19"/>
+        </w:rPr>
+      </w:pPr>
+    </w:p>
+    <w:p>
+      <w:pPr>
+        <w:autoSpaceDE w:val="0"/>
+        <w:autoSpaceDN w:val="0"/>
+        <w:adjustRightInd w:val="0"/>
+        <w:spacing w:after="0" w:line="240" w:lineRule="auto"/>
+        <w:rPr>
+          <w:rFonts w:ascii="Consolas" w:hAnsi="Consolas" w:cs="Consolas"/>
+          <w:color w:val="000000"/>
+          <w:sz w:val="19"/>
+          <w:szCs w:val="19"/>
+        </w:rPr>
+      </w:pPr>
+      <w:r>
+        <w:rPr>
+          <w:rFonts w:ascii="Consolas" w:hAnsi="Consolas" w:cs="Consolas"/>
+          <w:color w:val="0000FF"/>
+          <w:sz w:val="19"/>
+          <w:szCs w:val="19"/>
+        </w:rPr>
+        <w:t>void</w:t>
+      </w:r>
+      <w:r>
+        <w:rPr>
+          <w:rFonts w:ascii="Consolas" w:hAnsi="Consolas" w:cs="Consolas"/>
+          <w:color w:val="000000"/>
+          <w:sz w:val="19"/>
+          <w:szCs w:val="19"/>
+        </w:rPr>
+        <w:t xml:space="preserve"> </w:t>
+      </w:r>
+      <w:proofErr w:type="spellStart"/>
+      <w:proofErr w:type="gramStart"/>
+      <w:r>
+        <w:rPr>
+          <w:rFonts w:ascii="Consolas" w:hAnsi="Consolas" w:cs="Consolas"/>
+          <w:color w:val="2B91AF"/>
+          <w:sz w:val="19"/>
+          <w:szCs w:val="19"/>
+        </w:rPr>
+        <w:t>FTankInput</w:t>
+      </w:r>
+      <w:proofErr w:type="spellEnd"/>
+      <w:r>
+        <w:rPr>
+          <w:rFonts w:ascii="Consolas" w:hAnsi="Consolas" w:cs="Consolas"/>
+          <w:color w:val="000000"/>
+          <w:sz w:val="19"/>
+          <w:szCs w:val="19"/>
+        </w:rPr>
+        <w:t>::</w:t>
+      </w:r>
+      <w:proofErr w:type="spellStart"/>
+      <w:proofErr w:type="gramEnd"/>
+      <w:r>
+        <w:rPr>
+          <w:rFonts w:ascii="Consolas" w:hAnsi="Consolas" w:cs="Consolas"/>
+          <w:color w:val="000000"/>
+          <w:sz w:val="19"/>
+          <w:szCs w:val="19"/>
+        </w:rPr>
+        <w:t>MoveY</w:t>
+      </w:r>
+      <w:proofErr w:type="spellEnd"/>
+      <w:r>
+        <w:rPr>
+          <w:rFonts w:ascii="Consolas" w:hAnsi="Consolas" w:cs="Consolas"/>
+          <w:color w:val="000000"/>
+          <w:sz w:val="19"/>
+          <w:szCs w:val="19"/>
+        </w:rPr>
+        <w:t>(</w:t>
+      </w:r>
+      <w:r>
+        <w:rPr>
+          <w:rFonts w:ascii="Consolas" w:hAnsi="Consolas" w:cs="Consolas"/>
+          <w:color w:val="0000FF"/>
+          <w:sz w:val="19"/>
+          <w:szCs w:val="19"/>
+        </w:rPr>
+        <w:t>float</w:t>
+      </w:r>
+      <w:r>
+        <w:rPr>
+          <w:rFonts w:ascii="Consolas" w:hAnsi="Consolas" w:cs="Consolas"/>
+          <w:color w:val="000000"/>
+          <w:sz w:val="19"/>
+          <w:szCs w:val="19"/>
+        </w:rPr>
+        <w:t xml:space="preserve"> </w:t>
+      </w:r>
+      <w:proofErr w:type="spellStart"/>
+      <w:r>
+        <w:rPr>
+          <w:rFonts w:ascii="Consolas" w:hAnsi="Consolas" w:cs="Consolas"/>
+          <w:color w:val="808080"/>
+          <w:sz w:val="19"/>
+          <w:szCs w:val="19"/>
+        </w:rPr>
+        <w:t>AxisValue</w:t>
+      </w:r>
+      <w:proofErr w:type="spellEnd"/>
+      <w:r>
+        <w:rPr>
+          <w:rFonts w:ascii="Consolas" w:hAnsi="Consolas" w:cs="Consolas"/>
+          <w:color w:val="000000"/>
+          <w:sz w:val="19"/>
+          <w:szCs w:val="19"/>
+        </w:rPr>
+        <w:t>)</w:t>
+      </w:r>
+    </w:p>
+    <w:p>
+      <w:pPr>
+        <w:autoSpaceDE w:val="0"/>
+        <w:autoSpaceDN w:val="0"/>
+        <w:adjustRightInd w:val="0"/>
+        <w:spacing w:after="0" w:line="240" w:lineRule="auto"/>
+        <w:rPr>
+          <w:rFonts w:ascii="Consolas" w:hAnsi="Consolas" w:cs="Consolas"/>
+          <w:color w:val="000000"/>
+          <w:sz w:val="19"/>
+          <w:szCs w:val="19"/>
+        </w:rPr>
+      </w:pPr>
+      <w:r>
+        <w:rPr>
+          <w:rFonts w:ascii="Consolas" w:hAnsi="Consolas" w:cs="Consolas"/>
+          <w:color w:val="000000"/>
+          <w:sz w:val="19"/>
+          <w:szCs w:val="19"/>
+        </w:rPr>
+        <w:t>{</w:t>
+      </w:r>
+    </w:p>
+    <w:p>
+      <w:pPr>
+        <w:autoSpaceDE w:val="0"/>
+        <w:autoSpaceDN w:val="0"/>
+        <w:adjustRightInd w:val="0"/>
+        <w:spacing w:after="0" w:line="240" w:lineRule="auto"/>
+        <w:rPr>
+          <w:rFonts w:ascii="Consolas" w:hAnsi="Consolas" w:cs="Consolas"/>
+          <w:color w:val="000000"/>
+          <w:sz w:val="19"/>
+          <w:szCs w:val="19"/>
+        </w:rPr>
+      </w:pPr>
+      <w:r>
+        <w:rPr>
+          <w:rFonts w:ascii="Consolas" w:hAnsi="Consolas" w:cs="Consolas"/>
+          <w:color w:val="000000"/>
+          <w:sz w:val="19"/>
+          <w:szCs w:val="19"/>
+        </w:rPr>
+        <w:tab/>
+      </w:r>
+      <w:proofErr w:type="spellStart"/>
+      <w:r>
+        <w:rPr>
+          <w:rFonts w:ascii="Consolas" w:hAnsi="Consolas" w:cs="Consolas"/>
+          <w:color w:val="000000"/>
+          <w:sz w:val="19"/>
+          <w:szCs w:val="19"/>
+        </w:rPr>
+        <w:t>RawMovementInput.Y</w:t>
+      </w:r>
+      <w:proofErr w:type="spellEnd"/>
+      <w:r>
+        <w:rPr>
+          <w:rFonts w:ascii="Consolas" w:hAnsi="Consolas" w:cs="Consolas"/>
+          <w:color w:val="000000"/>
+          <w:sz w:val="19"/>
+          <w:szCs w:val="19"/>
+        </w:rPr>
+        <w:t xml:space="preserve"> += </w:t>
+      </w:r>
+      <w:proofErr w:type="spellStart"/>
+      <w:r>
+        <w:rPr>
+          <w:rFonts w:ascii="Consolas" w:hAnsi="Consolas" w:cs="Consolas"/>
+          <w:color w:val="808080"/>
+          <w:sz w:val="19"/>
+          <w:szCs w:val="19"/>
+        </w:rPr>
+        <w:t>AxisValue</w:t>
+      </w:r>
+      <w:proofErr w:type="spellEnd"/>
+      <w:r>
+        <w:rPr>
+          <w:rFonts w:ascii="Consolas" w:hAnsi="Consolas" w:cs="Consolas"/>
+          <w:color w:val="000000"/>
+          <w:sz w:val="19"/>
+          <w:szCs w:val="19"/>
+        </w:rPr>
+        <w:t>;</w:t>
+      </w:r>
+    </w:p>
+    <w:p>
+      <w:r>
+        <w:rPr>
+          <w:rFonts w:ascii="Consolas" w:hAnsi="Consolas" w:cs="Consolas"/>
+          <w:color w:val="000000"/>
+          <w:sz w:val="19"/>
+          <w:szCs w:val="19"/>
+        </w:rPr>
+        <w:t>}</w:t>
+      </w:r>
+    </w:p>
+    <w:p>
+      <w:r>
+        <w:t>Add the following in Tick to test</w:t>
+      </w:r>
+    </w:p>
+    <w:p>
+      <w:pPr>
+        <w:autoSpaceDE w:val="0"/>
+        <w:autoSpaceDN w:val="0"/>
+        <w:adjustRightInd w:val="0"/>
+        <w:spacing w:after="0" w:line="240" w:lineRule="auto"/>
+        <w:rPr>
+          <w:rFonts w:ascii="Consolas" w:hAnsi="Consolas" w:cs="Consolas"/>
+          <w:color w:val="000000"/>
+          <w:sz w:val="19"/>
+          <w:szCs w:val="19"/>
+        </w:rPr>
+      </w:pPr>
+      <w:r>
+        <w:rPr>
+          <w:rFonts w:ascii="Consolas" w:hAnsi="Consolas" w:cs="Consolas"/>
+          <w:color w:val="000000"/>
+          <w:sz w:val="19"/>
+          <w:szCs w:val="19"/>
+        </w:rPr>
+        <w:tab/>
+      </w:r>
+      <w:proofErr w:type="spellStart"/>
+      <w:r>
+        <w:rPr>
+          <w:rFonts w:ascii="Consolas" w:hAnsi="Consolas" w:cs="Consolas"/>
+          <w:color w:val="000000"/>
+          <w:sz w:val="19"/>
+          <w:szCs w:val="19"/>
+        </w:rPr>
+        <w:t>TankInput.Sanitize</w:t>
+      </w:r>
+      <w:proofErr w:type="spellEnd"/>
+      <w:r>
+        <w:rPr>
+          <w:rFonts w:ascii="Consolas" w:hAnsi="Consolas" w:cs="Consolas"/>
+          <w:color w:val="000000"/>
+          <w:sz w:val="19"/>
+          <w:szCs w:val="19"/>
+        </w:rPr>
+        <w:t>();</w:t>
+      </w:r>
+    </w:p>
+    <w:p>
+      <w:r>
+        <w:rPr>
+          <w:rFonts w:ascii="Consolas" w:hAnsi="Consolas" w:cs="Consolas"/>
+          <w:color w:val="000000"/>
+          <w:sz w:val="19"/>
+          <w:szCs w:val="19"/>
+        </w:rPr>
+        <w:tab/>
+      </w:r>
+      <w:r>
+        <w:rPr>
+          <w:rFonts w:ascii="Consolas" w:hAnsi="Consolas" w:cs="Consolas"/>
+          <w:color w:val="6F008A"/>
+          <w:sz w:val="19"/>
+          <w:szCs w:val="19"/>
+        </w:rPr>
+        <w:t>UE_</w:t>
+      </w:r>
+      <w:proofErr w:type="gramStart"/>
+      <w:r>
+        <w:rPr>
+          <w:rFonts w:ascii="Consolas" w:hAnsi="Consolas" w:cs="Consolas"/>
+          <w:color w:val="6F008A"/>
+          <w:sz w:val="19"/>
+          <w:szCs w:val="19"/>
+        </w:rPr>
+        <w:t>LOG</w:t>
+      </w:r>
+      <w:r>
+        <w:rPr>
+          <w:rFonts w:ascii="Consolas" w:hAnsi="Consolas" w:cs="Consolas"/>
+          <w:color w:val="000000"/>
+          <w:sz w:val="19"/>
+          <w:szCs w:val="19"/>
+        </w:rPr>
+        <w:t>(</w:t>
+      </w:r>
+      <w:proofErr w:type="spellStart"/>
+      <w:proofErr w:type="gramEnd"/>
+      <w:r>
+        <w:rPr>
+          <w:rFonts w:ascii="Consolas" w:hAnsi="Consolas" w:cs="Consolas"/>
+          <w:color w:val="000000"/>
+          <w:sz w:val="19"/>
+          <w:szCs w:val="19"/>
+        </w:rPr>
+        <w:t>LogTemp</w:t>
+      </w:r>
+      <w:proofErr w:type="spellEnd"/>
+      <w:r>
+        <w:rPr>
+          <w:rFonts w:ascii="Consolas" w:hAnsi="Consolas" w:cs="Consolas"/>
+          <w:color w:val="000000"/>
+          <w:sz w:val="19"/>
+          <w:szCs w:val="19"/>
+        </w:rPr>
+        <w:t xml:space="preserve">, Warning, </w:t>
+      </w:r>
+      <w:r>
+        <w:rPr>
+          <w:rFonts w:ascii="Consolas" w:hAnsi="Consolas" w:cs="Consolas"/>
+          <w:color w:val="6F008A"/>
+          <w:sz w:val="19"/>
+          <w:szCs w:val="19"/>
+        </w:rPr>
+        <w:t>TEXT</w:t>
+      </w:r>
+      <w:r>
+        <w:rPr>
+          <w:rFonts w:ascii="Consolas" w:hAnsi="Consolas" w:cs="Consolas"/>
+          <w:color w:val="000000"/>
+          <w:sz w:val="19"/>
+          <w:szCs w:val="19"/>
+        </w:rPr>
+        <w:t>(</w:t>
+      </w:r>
+      <w:r>
+        <w:rPr>
+          <w:rFonts w:ascii="Consolas" w:hAnsi="Consolas" w:cs="Consolas"/>
+          <w:color w:val="A31515"/>
+          <w:sz w:val="19"/>
+          <w:szCs w:val="19"/>
+        </w:rPr>
+        <w:t>"Movement : (%f, %f)"</w:t>
+      </w:r>
+      <w:r>
+        <w:rPr>
+          <w:rFonts w:ascii="Consolas" w:hAnsi="Consolas" w:cs="Consolas"/>
+          <w:color w:val="000000"/>
+          <w:sz w:val="19"/>
+          <w:szCs w:val="19"/>
+        </w:rPr>
+        <w:t xml:space="preserve">), </w:t>
+      </w:r>
+      <w:proofErr w:type="spellStart"/>
+      <w:r>
+        <w:rPr>
+          <w:rFonts w:ascii="Consolas" w:hAnsi="Consolas" w:cs="Consolas"/>
+          <w:color w:val="000000"/>
+          <w:sz w:val="19"/>
+          <w:szCs w:val="19"/>
+        </w:rPr>
+        <w:t>TankInput.MovementInput.X</w:t>
+      </w:r>
+      <w:proofErr w:type="spellEnd"/>
+      <w:r>
+        <w:rPr>
+          <w:rFonts w:ascii="Consolas" w:hAnsi="Consolas" w:cs="Consolas"/>
+          <w:color w:val="000000"/>
+          <w:sz w:val="19"/>
+          <w:szCs w:val="19"/>
+        </w:rPr>
+        <w:t xml:space="preserve">, </w:t>
+      </w:r>
+      <w:proofErr w:type="spellStart"/>
+      <w:r>
+        <w:rPr>
+          <w:rFonts w:ascii="Consolas" w:hAnsi="Consolas" w:cs="Consolas"/>
+          <w:color w:val="000000"/>
+          <w:sz w:val="19"/>
+          <w:szCs w:val="19"/>
+        </w:rPr>
+        <w:t>TankInput.MovementInput.Y</w:t>
+      </w:r>
+      <w:proofErr w:type="spellEnd"/>
+      <w:r>
+        <w:rPr>
+          <w:rFonts w:ascii="Consolas" w:hAnsi="Consolas" w:cs="Consolas"/>
+          <w:color w:val="000000"/>
+          <w:sz w:val="19"/>
+          <w:szCs w:val="19"/>
+        </w:rPr>
+        <w:t>);</w:t>
+      </w:r>
+    </w:p>
+    <w:p>
+      <w:r>
+        <w:t>Output log should give the directions of the key press.</w:t>
+      </w:r>
+    </w:p>
+    <w:p>
+      <w:r>
+        <w:lastRenderedPageBreak/>
+        <w:t xml:space="preserve">On video </w:t>
+      </w:r>
+      <w:proofErr w:type="gramStart"/>
+      <w:r>
+        <w:t>2,  48</w:t>
+      </w:r>
+      <w:proofErr w:type="gramEnd"/>
+      <w:r>
+        <w:t xml:space="preserve"> minutes</w:t>
+      </w:r>
+    </w:p>
+    <w:p>
+      <w:r>
+        <w:t>https://youtu.be/eY3SKbVkO2Y?list=PLZlv_N0_O1gaz3ydgU5wt6c_JtJzwXUKW&amp;t=2884</w:t>
       </w:r>
       <w:bookmarkStart w:id="0" w:name="_GoBack"/>
       <w:bookmarkEnd w:id="0"/>
     </w:p>
-    <w:p/>
-    <w:p/>
-    <w:p/>
-    <w:p/>
-    <w:p/>
     <w:p/>
     <w:p>
       <w:pPr>

</xml_diff>